<commit_message>
Taniguchi's Review on going...
</commit_message>
<xml_diff>
--- a/REVIEW/OpenChain_FAQ_Translation_JP-review-by-t-kunai_Taniguchi.docx
+++ b/REVIEW/OpenChain_FAQ_Translation_JP-review-by-t-kunai_Taniguchi.docx
@@ -11,7 +11,7 @@
         <w:textAlignment w:val="baseline"/>
         <w:outlineLvl w:val="2"/>
         <w:rPr>
-          <w:rFonts w:ascii="Open Sans" w:eastAsia="ＭＳ Ｐゴシック" w:hAnsi="Open Sans" w:cs="ＭＳ Ｐゴシック" w:hint="eastAsia"/>
+          <w:rFonts w:ascii="Open Sans" w:eastAsia="ＭＳ Ｐゴシック" w:hAnsi="Open Sans" w:cs="ＭＳ Ｐゴシック"/>
           <w:b/>
           <w:bCs/>
           <w:color w:val="444444"/>
@@ -42,7 +42,7 @@
         <w:textAlignment w:val="baseline"/>
         <w:outlineLvl w:val="3"/>
         <w:rPr>
-          <w:rFonts w:ascii="Open Sans" w:eastAsia="ＭＳ Ｐゴシック" w:hAnsi="Open Sans" w:cs="ＭＳ Ｐゴシック" w:hint="eastAsia"/>
+          <w:rFonts w:ascii="Open Sans" w:eastAsia="ＭＳ Ｐゴシック" w:hAnsi="Open Sans" w:cs="ＭＳ Ｐゴシック"/>
           <w:b/>
           <w:bCs/>
           <w:color w:val="444444"/>
@@ -97,7 +97,7 @@
         <w:jc w:val="left"/>
         <w:textAlignment w:val="baseline"/>
         <w:rPr>
-          <w:rFonts w:ascii="Roboto" w:eastAsia="ＭＳ Ｐゴシック" w:hAnsi="Roboto" w:cs="ＭＳ Ｐゴシック" w:hint="eastAsia"/>
+          <w:rFonts w:ascii="Roboto" w:eastAsia="ＭＳ Ｐゴシック" w:hAnsi="Roboto" w:cs="ＭＳ Ｐゴシック"/>
           <w:color w:val="676767"/>
           <w:kern w:val="0"/>
           <w:sz w:val="27"/>
@@ -336,7 +336,7 @@
         <w:textAlignment w:val="baseline"/>
         <w:outlineLvl w:val="3"/>
         <w:rPr>
-          <w:rFonts w:ascii="Open Sans" w:eastAsia="ＭＳ Ｐゴシック" w:hAnsi="Open Sans" w:cs="ＭＳ Ｐゴシック" w:hint="eastAsia"/>
+          <w:rFonts w:ascii="Open Sans" w:eastAsia="ＭＳ Ｐゴシック" w:hAnsi="Open Sans" w:cs="ＭＳ Ｐゴシック"/>
           <w:b/>
           <w:bCs/>
           <w:color w:val="444444"/>
@@ -399,7 +399,7 @@
         <w:jc w:val="left"/>
         <w:textAlignment w:val="baseline"/>
         <w:rPr>
-          <w:rFonts w:ascii="Roboto" w:eastAsia="ＭＳ Ｐゴシック" w:hAnsi="Roboto" w:cs="ＭＳ Ｐゴシック" w:hint="eastAsia"/>
+          <w:rFonts w:ascii="Roboto" w:eastAsia="ＭＳ Ｐゴシック" w:hAnsi="Roboto" w:cs="ＭＳ Ｐゴシック"/>
           <w:color w:val="676767"/>
           <w:kern w:val="0"/>
           <w:sz w:val="27"/>
@@ -553,9 +553,9 @@
           <w:sz w:val="27"/>
           <w:szCs w:val="27"/>
         </w:rPr>
-        <w:t>その結果、オープンソースは組織内外の様々なタイプのサプライチェーン</w:t>
-      </w:r>
-      <w:ins w:id="13" w:author="工内隆" w:date="2017-05-26T11:39:00Z">
+        <w:t>その結果、オープンソースは組織内外の様々なタイプのサプライ</w:t>
+      </w:r>
+      <w:ins w:id="13" w:author="tani" w:date="2017-05-29T14:49:00Z">
         <w:r>
           <w:rPr>
             <w:rFonts w:ascii="Roboto" w:eastAsia="ＭＳ Ｐゴシック" w:hAnsi="Roboto" w:cs="ＭＳ Ｐゴシック" w:hint="eastAsia"/>
@@ -564,6 +564,28 @@
             <w:sz w:val="27"/>
             <w:szCs w:val="27"/>
           </w:rPr>
+          <w:t xml:space="preserve"> </w:t>
+        </w:r>
+      </w:ins>
+      <w:r>
+        <w:rPr>
+          <w:rFonts w:ascii="Roboto" w:eastAsia="ＭＳ Ｐゴシック" w:hAnsi="Roboto" w:cs="ＭＳ Ｐゴシック"/>
+          <w:color w:val="676767"/>
+          <w:kern w:val="0"/>
+          <w:sz w:val="27"/>
+          <w:szCs w:val="27"/>
+        </w:rPr>
+        <w:t>チェーン</w:t>
+      </w:r>
+      <w:ins w:id="14" w:author="工内隆" w:date="2017-05-26T11:39:00Z">
+        <w:r>
+          <w:rPr>
+            <w:rFonts w:ascii="Roboto" w:eastAsia="ＭＳ Ｐゴシック" w:hAnsi="Roboto" w:cs="ＭＳ Ｐゴシック" w:hint="eastAsia"/>
+            <w:color w:val="676767"/>
+            <w:kern w:val="0"/>
+            <w:sz w:val="27"/>
+            <w:szCs w:val="27"/>
+          </w:rPr>
           <w:t>向け</w:t>
         </w:r>
       </w:ins>
@@ -577,7 +599,7 @@
         </w:rPr>
         <w:t>に</w:t>
       </w:r>
-      <w:del w:id="14" w:author="工内隆" w:date="2017-05-26T11:40:00Z">
+      <w:del w:id="15" w:author="工内隆" w:date="2017-05-26T11:40:00Z">
         <w:r>
           <w:rPr>
             <w:rFonts w:ascii="Roboto" w:eastAsia="ＭＳ Ｐゴシック" w:hAnsi="Roboto" w:cs="ＭＳ Ｐゴシック"/>
@@ -599,7 +621,7 @@
         </w:rPr>
         <w:t>予測可能で</w:t>
       </w:r>
-      <w:ins w:id="15" w:author="工内隆" w:date="2017-05-26T11:40:00Z">
+      <w:ins w:id="16" w:author="工内隆" w:date="2017-05-26T11:40:00Z">
         <w:r>
           <w:rPr>
             <w:rFonts w:ascii="Roboto" w:eastAsia="ＭＳ Ｐゴシック" w:hAnsi="Roboto" w:cs="ＭＳ Ｐゴシック" w:hint="eastAsia"/>
@@ -621,7 +643,7 @@
         </w:rPr>
         <w:t>わかりやすく</w:t>
       </w:r>
-      <w:ins w:id="16" w:author="工内隆" w:date="2017-05-26T11:40:00Z">
+      <w:ins w:id="17" w:author="工内隆" w:date="2017-05-26T11:40:00Z">
         <w:r>
           <w:rPr>
             <w:rFonts w:ascii="Roboto" w:eastAsia="ＭＳ Ｐゴシック" w:hAnsi="Roboto" w:cs="ＭＳ Ｐゴシック" w:hint="eastAsia"/>
@@ -633,7 +655,7 @@
           <w:t>、さらに、最適化され</w:t>
         </w:r>
       </w:ins>
-      <w:del w:id="17" w:author="工内隆" w:date="2017-05-26T11:41:00Z">
+      <w:del w:id="18" w:author="工内隆" w:date="2017-05-26T11:41:00Z">
         <w:r>
           <w:rPr>
             <w:rFonts w:ascii="Roboto" w:eastAsia="ＭＳ Ｐゴシック" w:hAnsi="Roboto" w:cs="ＭＳ Ｐゴシック"/>
@@ -672,15 +694,16 @@
         <w:textAlignment w:val="baseline"/>
         <w:outlineLvl w:val="3"/>
         <w:rPr>
-          <w:rFonts w:ascii="Open Sans" w:eastAsia="ＭＳ Ｐゴシック" w:hAnsi="Open Sans" w:cs="ＭＳ Ｐゴシック" w:hint="eastAsia"/>
-          <w:b/>
-          <w:bCs/>
-          <w:color w:val="444444"/>
-          <w:kern w:val="0"/>
-          <w:sz w:val="27"/>
-          <w:szCs w:val="27"/>
-        </w:rPr>
-      </w:pPr>
+          <w:rFonts w:ascii="Open Sans" w:eastAsia="ＭＳ Ｐゴシック" w:hAnsi="Open Sans" w:cs="ＭＳ Ｐゴシック"/>
+          <w:b/>
+          <w:bCs/>
+          <w:color w:val="444444"/>
+          <w:kern w:val="0"/>
+          <w:sz w:val="27"/>
+          <w:szCs w:val="27"/>
+        </w:rPr>
+      </w:pPr>
+      <w:commentRangeStart w:id="19"/>
       <w:proofErr w:type="spellStart"/>
       <w:r>
         <w:rPr>
@@ -719,7 +742,15 @@
         </w:rPr>
         <w:t>?</w:t>
       </w:r>
+      <w:commentRangeEnd w:id="19"/>
+      <w:r>
+        <w:rPr>
+          <w:rStyle w:val="aa"/>
+        </w:rPr>
+        <w:commentReference w:id="19"/>
+      </w:r>
     </w:p>
+    <w:commentRangeStart w:id="20"/>
     <w:p>
       <w:pPr>
         <w:widowControl/>
@@ -727,46 +758,71 @@
         <w:jc w:val="left"/>
         <w:textAlignment w:val="baseline"/>
         <w:rPr>
-          <w:rFonts w:ascii="Roboto" w:eastAsia="ＭＳ Ｐゴシック" w:hAnsi="Roboto" w:cs="ＭＳ Ｐゴシック" w:hint="eastAsia"/>
-          <w:color w:val="676767"/>
-          <w:kern w:val="0"/>
-          <w:sz w:val="27"/>
-          <w:szCs w:val="27"/>
-        </w:rPr>
-      </w:pPr>
-      <w:hyperlink r:id="rId9" w:history="1">
-        <w:r>
-          <w:rPr>
-            <w:rFonts w:ascii="inherit" w:eastAsia="ＭＳ Ｐゴシック" w:hAnsi="inherit" w:cs="ＭＳ Ｐゴシック"/>
-            <w:color w:val="00AEBC"/>
-            <w:kern w:val="0"/>
-            <w:sz w:val="27"/>
-            <w:szCs w:val="27"/>
-            <w:bdr w:val="none" w:sz="0" w:space="0" w:color="auto" w:frame="1"/>
-          </w:rPr>
-          <w:t>OpenChain</w:t>
-        </w:r>
-        <w:r>
-          <w:rPr>
-            <w:rFonts w:ascii="inherit" w:eastAsia="ＭＳ Ｐゴシック" w:hAnsi="inherit" w:cs="ＭＳ Ｐゴシック"/>
-            <w:color w:val="00AEBC"/>
-            <w:kern w:val="0"/>
-            <w:sz w:val="27"/>
-            <w:szCs w:val="27"/>
-            <w:bdr w:val="none" w:sz="0" w:space="0" w:color="auto" w:frame="1"/>
-          </w:rPr>
-          <w:t>適合組織のリストをご覧ください。</w:t>
-        </w:r>
-      </w:hyperlink>
-      <w:r>
-        <w:rPr>
           <w:rFonts w:ascii="Roboto" w:eastAsia="ＭＳ Ｐゴシック" w:hAnsi="Roboto" w:cs="ＭＳ Ｐゴシック"/>
           <w:color w:val="676767"/>
           <w:kern w:val="0"/>
           <w:sz w:val="27"/>
           <w:szCs w:val="27"/>
         </w:rPr>
+      </w:pPr>
+      <w:r>
+        <w:fldChar w:fldCharType="begin"/>
+      </w:r>
+      <w:r>
+        <w:instrText xml:space="preserve"> HYPERLINK "https://www.openchainproject.org/openchain-conformant" </w:instrText>
+      </w:r>
+      <w:r>
+        <w:fldChar w:fldCharType="separate"/>
+      </w:r>
+      <w:r>
+        <w:rPr>
+          <w:rFonts w:ascii="inherit" w:eastAsia="ＭＳ Ｐゴシック" w:hAnsi="inherit" w:cs="ＭＳ Ｐゴシック"/>
+          <w:color w:val="00AEBC"/>
+          <w:kern w:val="0"/>
+          <w:sz w:val="27"/>
+          <w:szCs w:val="27"/>
+          <w:bdr w:val="none" w:sz="0" w:space="0" w:color="auto" w:frame="1"/>
+        </w:rPr>
+        <w:t>OpenChain</w:t>
+      </w:r>
+      <w:r>
+        <w:rPr>
+          <w:rFonts w:ascii="inherit" w:eastAsia="ＭＳ Ｐゴシック" w:hAnsi="inherit" w:cs="ＭＳ Ｐゴシック"/>
+          <w:color w:val="00AEBC"/>
+          <w:kern w:val="0"/>
+          <w:sz w:val="27"/>
+          <w:szCs w:val="27"/>
+          <w:bdr w:val="none" w:sz="0" w:space="0" w:color="auto" w:frame="1"/>
+        </w:rPr>
+        <w:t>適合組織のリストをご覧ください。</w:t>
+      </w:r>
+      <w:r>
+        <w:rPr>
+          <w:rFonts w:ascii="inherit" w:eastAsia="ＭＳ Ｐゴシック" w:hAnsi="inherit" w:cs="ＭＳ Ｐゴシック"/>
+          <w:color w:val="00AEBC"/>
+          <w:kern w:val="0"/>
+          <w:sz w:val="27"/>
+          <w:szCs w:val="27"/>
+          <w:bdr w:val="none" w:sz="0" w:space="0" w:color="auto" w:frame="1"/>
+        </w:rPr>
+        <w:fldChar w:fldCharType="end"/>
+      </w:r>
+      <w:r>
+        <w:rPr>
+          <w:rFonts w:ascii="Roboto" w:eastAsia="ＭＳ Ｐゴシック" w:hAnsi="Roboto" w:cs="ＭＳ Ｐゴシック"/>
+          <w:color w:val="676767"/>
+          <w:kern w:val="0"/>
+          <w:sz w:val="27"/>
+          <w:szCs w:val="27"/>
+        </w:rPr>
         <w:t>.</w:t>
+      </w:r>
+      <w:commentRangeEnd w:id="20"/>
+      <w:r>
+        <w:rPr>
+          <w:rStyle w:val="aa"/>
+        </w:rPr>
+        <w:commentReference w:id="20"/>
       </w:r>
     </w:p>
     <w:p>
@@ -778,15 +834,16 @@
         <w:textAlignment w:val="baseline"/>
         <w:outlineLvl w:val="3"/>
         <w:rPr>
-          <w:rFonts w:ascii="Open Sans" w:eastAsia="ＭＳ Ｐゴシック" w:hAnsi="Open Sans" w:cs="ＭＳ Ｐゴシック" w:hint="eastAsia"/>
-          <w:b/>
-          <w:bCs/>
-          <w:color w:val="444444"/>
-          <w:kern w:val="0"/>
-          <w:sz w:val="27"/>
-          <w:szCs w:val="27"/>
-        </w:rPr>
-      </w:pPr>
+          <w:rFonts w:ascii="Open Sans" w:eastAsia="ＭＳ Ｐゴシック" w:hAnsi="Open Sans" w:cs="ＭＳ Ｐゴシック"/>
+          <w:b/>
+          <w:bCs/>
+          <w:color w:val="444444"/>
+          <w:kern w:val="0"/>
+          <w:sz w:val="27"/>
+          <w:szCs w:val="27"/>
+        </w:rPr>
+      </w:pPr>
+      <w:commentRangeStart w:id="21"/>
       <w:proofErr w:type="spellStart"/>
       <w:r>
         <w:rPr>
@@ -812,6 +869,13 @@
           <w:szCs w:val="27"/>
         </w:rPr>
         <w:t>の取り組みを教えてください。</w:t>
+      </w:r>
+      <w:commentRangeEnd w:id="21"/>
+      <w:r>
+        <w:rPr>
+          <w:rStyle w:val="aa"/>
+        </w:rPr>
+        <w:commentReference w:id="21"/>
       </w:r>
     </w:p>
     <w:p>
@@ -821,21 +885,21 @@
         <w:jc w:val="left"/>
         <w:textAlignment w:val="baseline"/>
         <w:rPr>
-          <w:rFonts w:ascii="Roboto" w:eastAsia="ＭＳ Ｐゴシック" w:hAnsi="Roboto" w:cs="ＭＳ Ｐゴシック" w:hint="eastAsia"/>
-          <w:color w:val="676767"/>
-          <w:kern w:val="0"/>
-          <w:sz w:val="27"/>
-          <w:szCs w:val="27"/>
-        </w:rPr>
-      </w:pPr>
-      <w:r>
-        <w:rPr>
           <w:rFonts w:ascii="Roboto" w:eastAsia="ＭＳ Ｐゴシック" w:hAnsi="Roboto" w:cs="ＭＳ Ｐゴシック"/>
           <w:color w:val="676767"/>
           <w:kern w:val="0"/>
           <w:sz w:val="27"/>
           <w:szCs w:val="27"/>
         </w:rPr>
+      </w:pPr>
+      <w:r>
+        <w:rPr>
+          <w:rFonts w:ascii="Roboto" w:eastAsia="ＭＳ Ｐゴシック" w:hAnsi="Roboto" w:cs="ＭＳ Ｐゴシック"/>
+          <w:color w:val="676767"/>
+          <w:kern w:val="0"/>
+          <w:sz w:val="27"/>
+          <w:szCs w:val="27"/>
+        </w:rPr>
         <w:t xml:space="preserve">The </w:t>
       </w:r>
       <w:proofErr w:type="spellStart"/>
@@ -890,7 +954,7 @@
         </w:rPr>
         <w:t>グループからなり、誰でも参加して貢献することができます</w:t>
       </w:r>
-      <w:del w:id="19" w:author="工内隆" w:date="2017-05-26T11:41:00Z">
+      <w:del w:id="22" w:author="工内隆" w:date="2017-05-26T11:41:00Z">
         <w:r>
           <w:rPr>
             <w:rFonts w:ascii="Roboto" w:eastAsia="ＭＳ Ｐゴシック" w:hAnsi="Roboto" w:cs="ＭＳ Ｐゴシック"/>
@@ -932,6 +996,7 @@
           <w:szCs w:val="27"/>
         </w:rPr>
       </w:pPr>
+      <w:commentRangeStart w:id="23"/>
       <w:r>
         <w:rPr>
           <w:rFonts w:ascii="inherit" w:eastAsia="ＭＳ Ｐゴシック" w:hAnsi="inherit" w:cs="ＭＳ Ｐゴシック"/>
@@ -970,17 +1035,74 @@
           <w:sz w:val="27"/>
           <w:szCs w:val="27"/>
         </w:rPr>
-        <w:t xml:space="preserve"> – FOSS</w:t>
-      </w:r>
-      <w:r>
-        <w:rPr>
-          <w:rFonts w:ascii="inherit" w:eastAsia="ＭＳ Ｐゴシック" w:hAnsi="inherit" w:cs="ＭＳ Ｐゴシック"/>
-          <w:color w:val="676767"/>
-          <w:kern w:val="0"/>
-          <w:sz w:val="27"/>
-          <w:szCs w:val="27"/>
-        </w:rPr>
-        <w:t>コンプライアンスプログラムが満足すべき一連の要件を明確化し公表します。</w:t>
+        <w:t xml:space="preserve"> </w:t>
+      </w:r>
+      <w:commentRangeEnd w:id="23"/>
+      <w:r>
+        <w:rPr>
+          <w:rStyle w:val="aa"/>
+        </w:rPr>
+        <w:commentReference w:id="23"/>
+      </w:r>
+      <w:r>
+        <w:rPr>
+          <w:rFonts w:ascii="inherit" w:eastAsia="ＭＳ Ｐゴシック" w:hAnsi="inherit" w:cs="ＭＳ Ｐゴシック"/>
+          <w:color w:val="676767"/>
+          <w:kern w:val="0"/>
+          <w:sz w:val="27"/>
+          <w:szCs w:val="27"/>
+        </w:rPr>
+        <w:t>– FOSS</w:t>
+      </w:r>
+      <w:r>
+        <w:rPr>
+          <w:rFonts w:ascii="inherit" w:eastAsia="ＭＳ Ｐゴシック" w:hAnsi="inherit" w:cs="ＭＳ Ｐゴシック"/>
+          <w:color w:val="676767"/>
+          <w:kern w:val="0"/>
+          <w:sz w:val="27"/>
+          <w:szCs w:val="27"/>
+        </w:rPr>
+        <w:t>コンプライアンス</w:t>
+      </w:r>
+      <w:ins w:id="24" w:author="tani" w:date="2017-05-29T14:28:00Z">
+        <w:r>
+          <w:rPr>
+            <w:rFonts w:ascii="inherit" w:eastAsia="ＭＳ Ｐゴシック" w:hAnsi="inherit" w:cs="ＭＳ Ｐゴシック" w:hint="eastAsia"/>
+            <w:color w:val="676767"/>
+            <w:kern w:val="0"/>
+            <w:sz w:val="27"/>
+            <w:szCs w:val="27"/>
+          </w:rPr>
+          <w:t xml:space="preserve"> </w:t>
+        </w:r>
+      </w:ins>
+      <w:r>
+        <w:rPr>
+          <w:rFonts w:ascii="inherit" w:eastAsia="ＭＳ Ｐゴシック" w:hAnsi="inherit" w:cs="ＭＳ Ｐゴシック"/>
+          <w:color w:val="676767"/>
+          <w:kern w:val="0"/>
+          <w:sz w:val="27"/>
+          <w:szCs w:val="27"/>
+        </w:rPr>
+        <w:t>プログラムが満足すべき一連の要件を</w:t>
+      </w:r>
+      <w:commentRangeStart w:id="25"/>
+      <w:r>
+        <w:rPr>
+          <w:rFonts w:ascii="inherit" w:eastAsia="ＭＳ Ｐゴシック" w:hAnsi="inherit" w:cs="ＭＳ Ｐゴシック"/>
+          <w:color w:val="676767"/>
+          <w:kern w:val="0"/>
+          <w:sz w:val="27"/>
+          <w:szCs w:val="27"/>
+        </w:rPr>
+        <w:t>明確化し公表します。</w:t>
+      </w:r>
+      <w:commentRangeEnd w:id="25"/>
+      <w:r>
+        <w:rPr>
+          <w:rStyle w:val="aa"/>
+        </w:rPr>
+        <w:commentReference w:id="25"/>
       </w:r>
     </w:p>
     <w:p>
@@ -1030,7 +1152,29 @@
           <w:sz w:val="27"/>
           <w:szCs w:val="27"/>
         </w:rPr>
-        <w:t>ワーキンググループ</w:t>
+        <w:t>ワーキング</w:t>
+      </w:r>
+      <w:ins w:id="26" w:author="tani" w:date="2017-05-29T14:29:00Z">
+        <w:r>
+          <w:rPr>
+            <w:rFonts w:ascii="inherit" w:eastAsia="ＭＳ Ｐゴシック" w:hAnsi="inherit" w:cs="ＭＳ Ｐゴシック" w:hint="eastAsia"/>
+            <w:color w:val="676767"/>
+            <w:kern w:val="0"/>
+            <w:sz w:val="27"/>
+            <w:szCs w:val="27"/>
+          </w:rPr>
+          <w:t xml:space="preserve"> </w:t>
+        </w:r>
+      </w:ins>
+      <w:r>
+        <w:rPr>
+          <w:rFonts w:ascii="inherit" w:eastAsia="ＭＳ Ｐゴシック" w:hAnsi="inherit" w:cs="ＭＳ Ｐゴシック"/>
+          <w:color w:val="676767"/>
+          <w:kern w:val="0"/>
+          <w:sz w:val="27"/>
+          <w:szCs w:val="27"/>
+        </w:rPr>
+        <w:t>グループ</w:t>
       </w:r>
       <w:r>
         <w:rPr>
@@ -1050,9 +1194,37 @@
           <w:sz w:val="27"/>
           <w:szCs w:val="27"/>
         </w:rPr>
-        <w:t>トレーニング用資料を提供することで、仕様に規定された教育要件を満たす手助けをします</w:t>
-      </w:r>
-      <w:ins w:id="20" w:author="工内隆" w:date="2017-05-26T11:41:00Z">
+        <w:t>トレーニング用資料を提供することで、仕様に規定された教育要件を満たす</w:t>
+      </w:r>
+      <w:commentRangeStart w:id="27"/>
+      <w:r>
+        <w:rPr>
+          <w:rFonts w:ascii="inherit" w:eastAsia="ＭＳ Ｐゴシック" w:hAnsi="inherit" w:cs="ＭＳ Ｐゴシック"/>
+          <w:color w:val="676767"/>
+          <w:kern w:val="0"/>
+          <w:sz w:val="27"/>
+          <w:szCs w:val="27"/>
+        </w:rPr>
+        <w:t>手助け</w:t>
+      </w:r>
+      <w:commentRangeEnd w:id="27"/>
+      <w:r>
+        <w:rPr>
+          <w:rStyle w:val="aa"/>
+        </w:rPr>
+        <w:commentReference w:id="27"/>
+      </w:r>
+      <w:r>
+        <w:rPr>
+          <w:rFonts w:ascii="inherit" w:eastAsia="ＭＳ Ｐゴシック" w:hAnsi="inherit" w:cs="ＭＳ Ｐゴシック"/>
+          <w:color w:val="676767"/>
+          <w:kern w:val="0"/>
+          <w:sz w:val="27"/>
+          <w:szCs w:val="27"/>
+        </w:rPr>
+        <w:t>をします</w:t>
+      </w:r>
+      <w:ins w:id="28" w:author="工内隆" w:date="2017-05-26T11:41:00Z">
         <w:r>
           <w:rPr>
             <w:rFonts w:ascii="inherit" w:eastAsia="ＭＳ Ｐゴシック" w:hAnsi="inherit" w:cs="ＭＳ Ｐゴシック" w:hint="eastAsia"/>
@@ -1084,15 +1256,33 @@
           <w:szCs w:val="27"/>
         </w:rPr>
       </w:pPr>
-      <w:r>
-        <w:rPr>
-          <w:rFonts w:ascii="inherit" w:eastAsia="ＭＳ Ｐゴシック" w:hAnsi="inherit" w:cs="ＭＳ Ｐゴシック"/>
-          <w:color w:val="676767"/>
-          <w:kern w:val="0"/>
-          <w:sz w:val="27"/>
-          <w:szCs w:val="27"/>
-        </w:rPr>
-        <w:t>適合性ワーキング</w:t>
+      <w:commentRangeStart w:id="29"/>
+      <w:r>
+        <w:rPr>
+          <w:rFonts w:ascii="inherit" w:eastAsia="ＭＳ Ｐゴシック" w:hAnsi="inherit" w:cs="ＭＳ Ｐゴシック"/>
+          <w:color w:val="676767"/>
+          <w:kern w:val="0"/>
+          <w:sz w:val="27"/>
+          <w:szCs w:val="27"/>
+        </w:rPr>
+        <w:t>適合性</w:t>
+      </w:r>
+      <w:commentRangeEnd w:id="29"/>
+      <w:r>
+        <w:rPr>
+          <w:rStyle w:val="aa"/>
+        </w:rPr>
+        <w:commentReference w:id="29"/>
+      </w:r>
+      <w:r>
+        <w:rPr>
+          <w:rFonts w:ascii="inherit" w:eastAsia="ＭＳ Ｐゴシック" w:hAnsi="inherit" w:cs="ＭＳ Ｐゴシック"/>
+          <w:color w:val="676767"/>
+          <w:kern w:val="0"/>
+          <w:sz w:val="27"/>
+          <w:szCs w:val="27"/>
+        </w:rPr>
+        <w:t>ワーキング</w:t>
       </w:r>
       <w:r>
         <w:rPr>
@@ -1132,7 +1322,35 @@
           <w:sz w:val="27"/>
           <w:szCs w:val="27"/>
         </w:rPr>
-        <w:t>企業が仕様の要件を順守しているかどうかをチェックする手助けをします。</w:t>
+        <w:t>企業が仕様の要件を</w:t>
+      </w:r>
+      <w:commentRangeStart w:id="30"/>
+      <w:r>
+        <w:rPr>
+          <w:rFonts w:ascii="inherit" w:eastAsia="ＭＳ Ｐゴシック" w:hAnsi="inherit" w:cs="ＭＳ Ｐゴシック"/>
+          <w:color w:val="676767"/>
+          <w:kern w:val="0"/>
+          <w:sz w:val="27"/>
+          <w:szCs w:val="27"/>
+        </w:rPr>
+        <w:t>順守</w:t>
+      </w:r>
+      <w:commentRangeEnd w:id="30"/>
+      <w:r>
+        <w:rPr>
+          <w:rStyle w:val="aa"/>
+        </w:rPr>
+        <w:commentReference w:id="30"/>
+      </w:r>
+      <w:r>
+        <w:rPr>
+          <w:rFonts w:ascii="inherit" w:eastAsia="ＭＳ Ｐゴシック" w:hAnsi="inherit" w:cs="ＭＳ Ｐゴシック"/>
+          <w:color w:val="676767"/>
+          <w:kern w:val="0"/>
+          <w:sz w:val="27"/>
+          <w:szCs w:val="27"/>
+        </w:rPr>
+        <w:t>しているかどうかをチェックする手助けをします。</w:t>
       </w:r>
     </w:p>
     <w:p>
@@ -1142,22 +1360,50 @@
         <w:jc w:val="left"/>
         <w:textAlignment w:val="baseline"/>
         <w:rPr>
-          <w:rFonts w:ascii="Roboto" w:eastAsia="ＭＳ Ｐゴシック" w:hAnsi="Roboto" w:cs="ＭＳ Ｐゴシック" w:hint="eastAsia"/>
-          <w:color w:val="676767"/>
-          <w:kern w:val="0"/>
-          <w:sz w:val="27"/>
-          <w:szCs w:val="27"/>
-        </w:rPr>
-      </w:pPr>
-      <w:r>
-        <w:rPr>
           <w:rFonts w:ascii="Roboto" w:eastAsia="ＭＳ Ｐゴシック" w:hAnsi="Roboto" w:cs="ＭＳ Ｐゴシック"/>
           <w:color w:val="676767"/>
           <w:kern w:val="0"/>
           <w:sz w:val="27"/>
           <w:szCs w:val="27"/>
         </w:rPr>
-        <w:t>さらに、有償で参加できる三つの委員会があります。</w:t>
+      </w:pPr>
+      <w:r>
+        <w:rPr>
+          <w:rFonts w:ascii="Roboto" w:eastAsia="ＭＳ Ｐゴシック" w:hAnsi="Roboto" w:cs="ＭＳ Ｐゴシック"/>
+          <w:color w:val="676767"/>
+          <w:kern w:val="0"/>
+          <w:sz w:val="27"/>
+          <w:szCs w:val="27"/>
+        </w:rPr>
+        <w:t>さらに、</w:t>
+      </w:r>
+      <w:commentRangeStart w:id="31"/>
+      <w:r>
+        <w:rPr>
+          <w:rFonts w:ascii="Roboto" w:eastAsia="ＭＳ Ｐゴシック" w:hAnsi="Roboto" w:cs="ＭＳ Ｐゴシック"/>
+          <w:color w:val="676767"/>
+          <w:kern w:val="0"/>
+          <w:sz w:val="27"/>
+          <w:szCs w:val="27"/>
+        </w:rPr>
+        <w:t>有償で参加できる</w:t>
+      </w:r>
+      <w:commentRangeEnd w:id="31"/>
+      <w:r>
+        <w:rPr>
+          <w:rStyle w:val="aa"/>
+        </w:rPr>
+        <w:commentReference w:id="31"/>
+      </w:r>
+      <w:r>
+        <w:rPr>
+          <w:rFonts w:ascii="Roboto" w:eastAsia="ＭＳ Ｐゴシック" w:hAnsi="Roboto" w:cs="ＭＳ Ｐゴシック"/>
+          <w:color w:val="676767"/>
+          <w:kern w:val="0"/>
+          <w:sz w:val="27"/>
+          <w:szCs w:val="27"/>
+        </w:rPr>
+        <w:t>三つの委員会があります。</w:t>
       </w:r>
       <w:r>
         <w:rPr>
@@ -1189,6 +1435,7 @@
           <w:szCs w:val="27"/>
         </w:rPr>
       </w:pPr>
+      <w:commentRangeStart w:id="32"/>
       <w:r>
         <w:rPr>
           <w:rFonts w:ascii="inherit" w:eastAsia="ＭＳ Ｐゴシック" w:hAnsi="inherit" w:cs="ＭＳ Ｐゴシック"/>
@@ -1227,17 +1474,80 @@
           <w:sz w:val="27"/>
           <w:szCs w:val="27"/>
         </w:rPr>
-        <w:t xml:space="preserve"> – </w:t>
-      </w:r>
-      <w:r>
-        <w:rPr>
-          <w:rFonts w:ascii="inherit" w:eastAsia="ＭＳ Ｐゴシック" w:hAnsi="inherit" w:cs="ＭＳ Ｐゴシック"/>
-          <w:color w:val="676767"/>
-          <w:kern w:val="0"/>
-          <w:sz w:val="27"/>
-          <w:szCs w:val="27"/>
-        </w:rPr>
-        <w:t>プロジェクト、資金集め、予算その他についての方針やルールと手続きを管理します。</w:t>
+        <w:t xml:space="preserve"> </w:t>
+      </w:r>
+      <w:commentRangeEnd w:id="32"/>
+      <w:r>
+        <w:rPr>
+          <w:rStyle w:val="aa"/>
+        </w:rPr>
+        <w:commentReference w:id="32"/>
+      </w:r>
+      <w:r>
+        <w:rPr>
+          <w:rFonts w:ascii="inherit" w:eastAsia="ＭＳ Ｐゴシック" w:hAnsi="inherit" w:cs="ＭＳ Ｐゴシック"/>
+          <w:color w:val="676767"/>
+          <w:kern w:val="0"/>
+          <w:sz w:val="27"/>
+          <w:szCs w:val="27"/>
+        </w:rPr>
+        <w:t xml:space="preserve">– </w:t>
+      </w:r>
+      <w:commentRangeStart w:id="33"/>
+      <w:r>
+        <w:rPr>
+          <w:rFonts w:ascii="inherit" w:eastAsia="ＭＳ Ｐゴシック" w:hAnsi="inherit" w:cs="ＭＳ Ｐゴシック"/>
+          <w:color w:val="676767"/>
+          <w:kern w:val="0"/>
+          <w:sz w:val="27"/>
+          <w:szCs w:val="27"/>
+        </w:rPr>
+        <w:t>プロジェクト、資金集め、予算その他</w:t>
+      </w:r>
+      <w:commentRangeEnd w:id="33"/>
+      <w:r>
+        <w:rPr>
+          <w:rStyle w:val="aa"/>
+        </w:rPr>
+        <w:commentReference w:id="33"/>
+      </w:r>
+      <w:r>
+        <w:rPr>
+          <w:rFonts w:ascii="inherit" w:eastAsia="ＭＳ Ｐゴシック" w:hAnsi="inherit" w:cs="ＭＳ Ｐゴシック"/>
+          <w:color w:val="676767"/>
+          <w:kern w:val="0"/>
+          <w:sz w:val="27"/>
+          <w:szCs w:val="27"/>
+        </w:rPr>
+        <w:t>についての</w:t>
+      </w:r>
+      <w:commentRangeStart w:id="34"/>
+      <w:r>
+        <w:rPr>
+          <w:rFonts w:ascii="inherit" w:eastAsia="ＭＳ Ｐゴシック" w:hAnsi="inherit" w:cs="ＭＳ Ｐゴシック"/>
+          <w:color w:val="676767"/>
+          <w:kern w:val="0"/>
+          <w:sz w:val="27"/>
+          <w:szCs w:val="27"/>
+        </w:rPr>
+        <w:t>方針やルールと手続き</w:t>
+      </w:r>
+      <w:commentRangeEnd w:id="34"/>
+      <w:r>
+        <w:rPr>
+          <w:rStyle w:val="aa"/>
+        </w:rPr>
+        <w:commentReference w:id="34"/>
+      </w:r>
+      <w:r>
+        <w:rPr>
+          <w:rFonts w:ascii="inherit" w:eastAsia="ＭＳ Ｐゴシック" w:hAnsi="inherit" w:cs="ＭＳ Ｐゴシック"/>
+          <w:color w:val="676767"/>
+          <w:kern w:val="0"/>
+          <w:sz w:val="27"/>
+          <w:szCs w:val="27"/>
+        </w:rPr>
+        <w:t>を管理します。</w:t>
       </w:r>
     </w:p>
     <w:p>
@@ -1259,6 +1569,7 @@
           <w:szCs w:val="27"/>
         </w:rPr>
       </w:pPr>
+      <w:commentRangeStart w:id="35"/>
       <w:r>
         <w:rPr>
           <w:rFonts w:ascii="inherit" w:eastAsia="ＭＳ Ｐゴシック" w:hAnsi="inherit" w:cs="ＭＳ Ｐゴシック"/>
@@ -1290,6 +1601,13 @@
         </w:rPr>
         <w:t>コミッティー</w:t>
       </w:r>
+      <w:commentRangeEnd w:id="35"/>
+      <w:r>
+        <w:rPr>
+          <w:rStyle w:val="aa"/>
+        </w:rPr>
+        <w:commentReference w:id="35"/>
+      </w:r>
       <w:r>
         <w:rPr>
           <w:rFonts w:ascii="inherit" w:eastAsia="ＭＳ Ｐゴシック" w:hAnsi="inherit" w:cs="ＭＳ Ｐゴシック"/>
@@ -1332,7 +1650,7 @@
         </w:rPr>
         <w:t>コンプライアンス仕様の開発、管理および更新</w:t>
       </w:r>
-      <w:ins w:id="21" w:author="工内隆" w:date="2017-05-26T11:41:00Z">
+      <w:ins w:id="36" w:author="工内隆" w:date="2017-05-26T11:41:00Z">
         <w:r>
           <w:rPr>
             <w:rFonts w:ascii="inherit" w:eastAsia="ＭＳ Ｐゴシック" w:hAnsi="inherit" w:cs="ＭＳ Ｐゴシック" w:hint="eastAsia"/>
@@ -1442,51 +1760,49 @@
           <w:sz w:val="27"/>
           <w:szCs w:val="27"/>
         </w:rPr>
-        <w:t>ボードと連携して、オープンソースと関連のあるサプライチェーン全体にわたって</w:t>
-      </w:r>
-      <w:proofErr w:type="spellStart"/>
-      <w:r>
-        <w:rPr>
-          <w:rFonts w:ascii="inherit" w:eastAsia="ＭＳ Ｐゴシック" w:hAnsi="inherit" w:cs="ＭＳ Ｐゴシック"/>
-          <w:color w:val="676767"/>
-          <w:kern w:val="0"/>
-          <w:sz w:val="27"/>
-          <w:szCs w:val="27"/>
-        </w:rPr>
-        <w:t>OpenChain</w:t>
-      </w:r>
-      <w:proofErr w:type="spellEnd"/>
-      <w:r>
-        <w:rPr>
-          <w:rFonts w:ascii="inherit" w:eastAsia="ＭＳ Ｐゴシック" w:hAnsi="inherit" w:cs="ＭＳ Ｐゴシック"/>
-          <w:color w:val="676767"/>
-          <w:kern w:val="0"/>
-          <w:sz w:val="27"/>
-          <w:szCs w:val="27"/>
-        </w:rPr>
-        <w:t>コンプライアンス</w:t>
-      </w:r>
-      <w:r>
-        <w:rPr>
-          <w:rFonts w:ascii="inherit" w:eastAsia="ＭＳ Ｐゴシック" w:hAnsi="inherit" w:cs="ＭＳ Ｐゴシック"/>
-          <w:color w:val="676767"/>
-          <w:kern w:val="0"/>
-          <w:sz w:val="27"/>
-          <w:szCs w:val="27"/>
-        </w:rPr>
-        <w:t xml:space="preserve"> </w:t>
-      </w:r>
-      <w:r>
-        <w:rPr>
-          <w:rFonts w:ascii="inherit" w:eastAsia="ＭＳ Ｐゴシック" w:hAnsi="inherit" w:cs="ＭＳ Ｐゴシック"/>
-          <w:color w:val="676767"/>
-          <w:kern w:val="0"/>
-          <w:sz w:val="27"/>
-          <w:szCs w:val="27"/>
-        </w:rPr>
-        <w:t>エコシステムを構築するための施策を設計</w:t>
-      </w:r>
-      <w:ins w:id="22" w:author="工内隆" w:date="2017-05-26T11:42:00Z">
+        <w:t>ボードと連携し</w:t>
+      </w:r>
+      <w:commentRangeStart w:id="37"/>
+      <w:del w:id="38" w:author="tani" w:date="2017-05-29T14:49:00Z">
+        <w:r>
+          <w:rPr>
+            <w:rFonts w:ascii="inherit" w:eastAsia="ＭＳ Ｐゴシック" w:hAnsi="inherit" w:cs="ＭＳ Ｐゴシック"/>
+            <w:color w:val="676767"/>
+            <w:kern w:val="0"/>
+            <w:sz w:val="27"/>
+            <w:szCs w:val="27"/>
+          </w:rPr>
+          <w:delText>て</w:delText>
+        </w:r>
+      </w:del>
+      <w:r>
+        <w:rPr>
+          <w:rFonts w:ascii="inherit" w:eastAsia="ＭＳ Ｐゴシック" w:hAnsi="inherit" w:cs="ＭＳ Ｐゴシック"/>
+          <w:color w:val="676767"/>
+          <w:kern w:val="0"/>
+          <w:sz w:val="27"/>
+          <w:szCs w:val="27"/>
+        </w:rPr>
+        <w:t>、オープンソースと関連のある</w:t>
+      </w:r>
+      <w:commentRangeEnd w:id="37"/>
+      <w:r>
+        <w:rPr>
+          <w:rStyle w:val="aa"/>
+        </w:rPr>
+        <w:commentReference w:id="37"/>
+      </w:r>
+      <w:r>
+        <w:rPr>
+          <w:rFonts w:ascii="inherit" w:eastAsia="ＭＳ Ｐゴシック" w:hAnsi="inherit" w:cs="ＭＳ Ｐゴシック"/>
+          <w:color w:val="676767"/>
+          <w:kern w:val="0"/>
+          <w:sz w:val="27"/>
+          <w:szCs w:val="27"/>
+        </w:rPr>
+        <w:t>サプライチェーン全体にわた</w:t>
+      </w:r>
+      <w:ins w:id="39" w:author="tani" w:date="2017-05-29T14:50:00Z">
         <w:r>
           <w:rPr>
             <w:rFonts w:ascii="inherit" w:eastAsia="ＭＳ Ｐゴシック" w:hAnsi="inherit" w:cs="ＭＳ Ｐゴシック" w:hint="eastAsia"/>
@@ -1495,10 +1811,10 @@
             <w:sz w:val="27"/>
             <w:szCs w:val="27"/>
           </w:rPr>
-          <w:t>・</w:t>
+          <w:t>り</w:t>
         </w:r>
       </w:ins>
-      <w:del w:id="23" w:author="工内隆" w:date="2017-05-26T11:42:00Z">
+      <w:del w:id="40" w:author="tani" w:date="2017-05-29T14:50:00Z">
         <w:r>
           <w:rPr>
             <w:rFonts w:ascii="inherit" w:eastAsia="ＭＳ Ｐゴシック" w:hAnsi="inherit" w:cs="ＭＳ Ｐゴシック"/>
@@ -1507,20 +1823,32 @@
             <w:sz w:val="27"/>
             <w:szCs w:val="27"/>
           </w:rPr>
-          <w:delText>、</w:delText>
+          <w:delText>って</w:delText>
         </w:r>
       </w:del>
-      <w:r>
-        <w:rPr>
-          <w:rFonts w:ascii="inherit" w:eastAsia="ＭＳ Ｐゴシック" w:hAnsi="inherit" w:cs="ＭＳ Ｐゴシック"/>
-          <w:color w:val="676767"/>
-          <w:kern w:val="0"/>
-          <w:sz w:val="27"/>
-          <w:szCs w:val="27"/>
-        </w:rPr>
-        <w:t>開発</w:t>
-      </w:r>
-      <w:ins w:id="24" w:author="工内隆" w:date="2017-05-26T11:42:00Z">
+      <w:proofErr w:type="spellStart"/>
+      <w:r>
+        <w:rPr>
+          <w:rFonts w:ascii="inherit" w:eastAsia="ＭＳ Ｐゴシック" w:hAnsi="inherit" w:cs="ＭＳ Ｐゴシック"/>
+          <w:color w:val="676767"/>
+          <w:kern w:val="0"/>
+          <w:sz w:val="27"/>
+          <w:szCs w:val="27"/>
+        </w:rPr>
+        <w:t>OpenChain</w:t>
+      </w:r>
+      <w:proofErr w:type="spellEnd"/>
+      <w:r>
+        <w:rPr>
+          <w:rFonts w:ascii="inherit" w:eastAsia="ＭＳ Ｐゴシック" w:hAnsi="inherit" w:cs="ＭＳ Ｐゴシック"/>
+          <w:color w:val="676767"/>
+          <w:kern w:val="0"/>
+          <w:sz w:val="27"/>
+          <w:szCs w:val="27"/>
+        </w:rPr>
+        <w:t>コンプライアンス</w:t>
+      </w:r>
+      <w:ins w:id="41" w:author="tani" w:date="2017-05-29T14:50:00Z">
         <w:r>
           <w:rPr>
             <w:rFonts w:ascii="inherit" w:eastAsia="ＭＳ Ｐゴシック" w:hAnsi="inherit" w:cs="ＭＳ Ｐゴシック" w:hint="eastAsia"/>
@@ -1529,10 +1857,10 @@
             <w:sz w:val="27"/>
             <w:szCs w:val="27"/>
           </w:rPr>
-          <w:t>・</w:t>
+          <w:t>の</w:t>
         </w:r>
       </w:ins>
-      <w:del w:id="25" w:author="工内隆" w:date="2017-05-26T11:42:00Z">
+      <w:del w:id="42" w:author="tani" w:date="2017-05-29T14:50:00Z">
         <w:r>
           <w:rPr>
             <w:rFonts w:ascii="inherit" w:eastAsia="ＭＳ Ｐゴシック" w:hAnsi="inherit" w:cs="ＭＳ Ｐゴシック"/>
@@ -1541,7 +1869,7 @@
             <w:sz w:val="27"/>
             <w:szCs w:val="27"/>
           </w:rPr>
-          <w:delText>および</w:delText>
+          <w:delText xml:space="preserve"> </w:delText>
         </w:r>
       </w:del>
       <w:r>
@@ -1552,9 +1880,9 @@
           <w:sz w:val="27"/>
           <w:szCs w:val="27"/>
         </w:rPr>
-        <w:t>実行</w:t>
-      </w:r>
-      <w:ins w:id="26" w:author="工内隆" w:date="2017-05-26T11:42:00Z">
+        <w:t>エコシステムを構築するための施策を設計</w:t>
+      </w:r>
+      <w:ins w:id="43" w:author="工内隆" w:date="2017-05-26T11:42:00Z">
         <w:r>
           <w:rPr>
             <w:rFonts w:ascii="inherit" w:eastAsia="ＭＳ Ｐゴシック" w:hAnsi="inherit" w:cs="ＭＳ Ｐゴシック" w:hint="eastAsia"/>
@@ -1563,6 +1891,74 @@
             <w:sz w:val="27"/>
             <w:szCs w:val="27"/>
           </w:rPr>
+          <w:t>・</w:t>
+        </w:r>
+      </w:ins>
+      <w:del w:id="44" w:author="工内隆" w:date="2017-05-26T11:42:00Z">
+        <w:r>
+          <w:rPr>
+            <w:rFonts w:ascii="inherit" w:eastAsia="ＭＳ Ｐゴシック" w:hAnsi="inherit" w:cs="ＭＳ Ｐゴシック"/>
+            <w:color w:val="676767"/>
+            <w:kern w:val="0"/>
+            <w:sz w:val="27"/>
+            <w:szCs w:val="27"/>
+          </w:rPr>
+          <w:delText>、</w:delText>
+        </w:r>
+      </w:del>
+      <w:r>
+        <w:rPr>
+          <w:rFonts w:ascii="inherit" w:eastAsia="ＭＳ Ｐゴシック" w:hAnsi="inherit" w:cs="ＭＳ Ｐゴシック"/>
+          <w:color w:val="676767"/>
+          <w:kern w:val="0"/>
+          <w:sz w:val="27"/>
+          <w:szCs w:val="27"/>
+        </w:rPr>
+        <w:t>開発</w:t>
+      </w:r>
+      <w:ins w:id="45" w:author="工内隆" w:date="2017-05-26T11:42:00Z">
+        <w:r>
+          <w:rPr>
+            <w:rFonts w:ascii="inherit" w:eastAsia="ＭＳ Ｐゴシック" w:hAnsi="inherit" w:cs="ＭＳ Ｐゴシック" w:hint="eastAsia"/>
+            <w:color w:val="676767"/>
+            <w:kern w:val="0"/>
+            <w:sz w:val="27"/>
+            <w:szCs w:val="27"/>
+          </w:rPr>
+          <w:t>・</w:t>
+        </w:r>
+      </w:ins>
+      <w:del w:id="46" w:author="工内隆" w:date="2017-05-26T11:42:00Z">
+        <w:r>
+          <w:rPr>
+            <w:rFonts w:ascii="inherit" w:eastAsia="ＭＳ Ｐゴシック" w:hAnsi="inherit" w:cs="ＭＳ Ｐゴシック"/>
+            <w:color w:val="676767"/>
+            <w:kern w:val="0"/>
+            <w:sz w:val="27"/>
+            <w:szCs w:val="27"/>
+          </w:rPr>
+          <w:delText>および</w:delText>
+        </w:r>
+      </w:del>
+      <w:r>
+        <w:rPr>
+          <w:rFonts w:ascii="inherit" w:eastAsia="ＭＳ Ｐゴシック" w:hAnsi="inherit" w:cs="ＭＳ Ｐゴシック"/>
+          <w:color w:val="676767"/>
+          <w:kern w:val="0"/>
+          <w:sz w:val="27"/>
+          <w:szCs w:val="27"/>
+        </w:rPr>
+        <w:t>実行</w:t>
+      </w:r>
+      <w:ins w:id="47" w:author="工内隆" w:date="2017-05-26T11:42:00Z">
+        <w:r>
+          <w:rPr>
+            <w:rFonts w:ascii="inherit" w:eastAsia="ＭＳ Ｐゴシック" w:hAnsi="inherit" w:cs="ＭＳ Ｐゴシック" w:hint="eastAsia"/>
+            <w:color w:val="676767"/>
+            <w:kern w:val="0"/>
+            <w:sz w:val="27"/>
+            <w:szCs w:val="27"/>
+          </w:rPr>
           <w:t>しま</w:t>
         </w:r>
       </w:ins>
@@ -1576,7 +1972,7 @@
         </w:rPr>
         <w:t>す</w:t>
       </w:r>
-      <w:del w:id="27" w:author="工内隆" w:date="2017-05-26T11:42:00Z">
+      <w:del w:id="48" w:author="工内隆" w:date="2017-05-26T11:42:00Z">
         <w:r>
           <w:rPr>
             <w:rFonts w:ascii="inherit" w:eastAsia="ＭＳ Ｐゴシック" w:hAnsi="inherit" w:cs="ＭＳ Ｐゴシック"/>
@@ -1608,15 +2004,16 @@
         <w:textAlignment w:val="baseline"/>
         <w:outlineLvl w:val="3"/>
         <w:rPr>
-          <w:rFonts w:ascii="Open Sans" w:eastAsia="ＭＳ Ｐゴシック" w:hAnsi="Open Sans" w:cs="ＭＳ Ｐゴシック" w:hint="eastAsia"/>
-          <w:b/>
-          <w:bCs/>
-          <w:color w:val="444444"/>
-          <w:kern w:val="0"/>
-          <w:sz w:val="27"/>
-          <w:szCs w:val="27"/>
-        </w:rPr>
-      </w:pPr>
+          <w:rFonts w:ascii="Open Sans" w:eastAsia="ＭＳ Ｐゴシック" w:hAnsi="Open Sans" w:cs="ＭＳ Ｐゴシック"/>
+          <w:b/>
+          <w:bCs/>
+          <w:color w:val="444444"/>
+          <w:kern w:val="0"/>
+          <w:sz w:val="27"/>
+          <w:szCs w:val="27"/>
+        </w:rPr>
+      </w:pPr>
+      <w:commentRangeStart w:id="49"/>
       <w:proofErr w:type="spellStart"/>
       <w:r>
         <w:rPr>
@@ -1666,6 +2063,13 @@
           <w:szCs w:val="27"/>
         </w:rPr>
         <w:t>の関係を教えてください。</w:t>
+      </w:r>
+      <w:commentRangeEnd w:id="49"/>
+      <w:r>
+        <w:rPr>
+          <w:rStyle w:val="aa"/>
+        </w:rPr>
+        <w:commentReference w:id="49"/>
       </w:r>
     </w:p>
     <w:p>
@@ -1722,8 +2126,20 @@
           <w:sz w:val="27"/>
           <w:szCs w:val="27"/>
         </w:rPr>
-        <w:t xml:space="preserve"> CII Best Practices </w:t>
-      </w:r>
+        <w:t xml:space="preserve"> CII Best Practices</w:t>
+      </w:r>
+      <w:del w:id="51" w:author="tani" w:date="2017-05-29T14:53:00Z">
+        <w:r>
+          <w:rPr>
+            <w:rFonts w:ascii="inherit" w:eastAsia="ＭＳ Ｐゴシック" w:hAnsi="inherit" w:cs="ＭＳ Ｐゴシック"/>
+            <w:color w:val="676767"/>
+            <w:kern w:val="0"/>
+            <w:sz w:val="27"/>
+            <w:szCs w:val="27"/>
+          </w:rPr>
+          <w:delText> </w:delText>
+        </w:r>
+      </w:del>
       <w:r>
         <w:rPr>
           <w:rFonts w:ascii="inherit" w:eastAsia="ＭＳ Ｐゴシック" w:hAnsi="inherit" w:cs="ＭＳ Ｐゴシック"/>
@@ -1754,7 +2170,7 @@
         </w:rPr>
         <w:t>プロセスの品質基準を明確化する</w:t>
       </w:r>
-      <w:ins w:id="28" w:author="工内隆" w:date="2017-05-26T11:43:00Z">
+      <w:ins w:id="52" w:author="工内隆" w:date="2017-05-26T11:43:00Z">
         <w:r>
           <w:rPr>
             <w:rFonts w:ascii="inherit" w:eastAsia="ＭＳ Ｐゴシック" w:hAnsi="inherit" w:cs="ＭＳ Ｐゴシック" w:hint="eastAsia"/>
@@ -1766,7 +2182,7 @@
           <w:t>ことを目指す</w:t>
         </w:r>
       </w:ins>
-      <w:del w:id="29" w:author="工内隆" w:date="2017-05-26T11:43:00Z">
+      <w:del w:id="53" w:author="工内隆" w:date="2017-05-26T11:43:00Z">
         <w:r>
           <w:rPr>
             <w:rFonts w:ascii="inherit" w:eastAsia="ＭＳ Ｐゴシック" w:hAnsi="inherit" w:cs="ＭＳ Ｐゴシック"/>
@@ -1982,7 +2398,7 @@
         </w:rPr>
         <w:t>の取得に関心のある方は、</w:t>
       </w:r>
-      <w:hyperlink r:id="rId10" w:tooltip="https://bestpractices.coreinfrastructure.org/" w:history="1">
+      <w:hyperlink r:id="rId9" w:tooltip="https://bestpractices.coreinfrastructure.org/" w:history="1">
         <w:r>
           <w:rPr>
             <w:rFonts w:ascii="inherit" w:eastAsia="ＭＳ Ｐゴシック" w:hAnsi="inherit" w:cs="ＭＳ Ｐゴシック"/>
@@ -2036,7 +2452,7 @@
         <w:textAlignment w:val="baseline"/>
         <w:outlineLvl w:val="3"/>
         <w:rPr>
-          <w:rFonts w:ascii="Open Sans" w:eastAsia="ＭＳ Ｐゴシック" w:hAnsi="Open Sans" w:cs="ＭＳ Ｐゴシック" w:hint="eastAsia"/>
+          <w:rFonts w:ascii="Open Sans" w:eastAsia="ＭＳ Ｐゴシック" w:hAnsi="Open Sans" w:cs="ＭＳ Ｐゴシック"/>
           <w:b/>
           <w:bCs/>
           <w:color w:val="444444"/>
@@ -2079,24 +2495,24 @@
         <w:jc w:val="left"/>
         <w:textAlignment w:val="baseline"/>
         <w:rPr>
-          <w:rFonts w:ascii="Roboto" w:eastAsia="ＭＳ Ｐゴシック" w:hAnsi="Roboto" w:cs="ＭＳ Ｐゴシック" w:hint="eastAsia"/>
-          <w:color w:val="676767"/>
-          <w:kern w:val="0"/>
-          <w:sz w:val="27"/>
-          <w:szCs w:val="27"/>
-        </w:rPr>
-      </w:pPr>
-      <w:r>
-        <w:rPr>
           <w:rFonts w:ascii="Roboto" w:eastAsia="ＭＳ Ｐゴシック" w:hAnsi="Roboto" w:cs="ＭＳ Ｐゴシック"/>
           <w:color w:val="676767"/>
           <w:kern w:val="0"/>
           <w:sz w:val="27"/>
           <w:szCs w:val="27"/>
         </w:rPr>
+      </w:pPr>
+      <w:r>
+        <w:rPr>
+          <w:rFonts w:ascii="Roboto" w:eastAsia="ＭＳ Ｐゴシック" w:hAnsi="Roboto" w:cs="ＭＳ Ｐゴシック"/>
+          <w:color w:val="676767"/>
+          <w:kern w:val="0"/>
+          <w:sz w:val="27"/>
+          <w:szCs w:val="27"/>
+        </w:rPr>
         <w:t>以下を</w:t>
       </w:r>
-      <w:ins w:id="30" w:author="工内隆" w:date="2017-05-26T11:44:00Z">
+      <w:ins w:id="54" w:author="工内隆" w:date="2017-05-26T11:44:00Z">
         <w:r>
           <w:rPr>
             <w:rFonts w:ascii="Roboto" w:eastAsia="ＭＳ Ｐゴシック" w:hAnsi="Roboto" w:cs="ＭＳ Ｐゴシック" w:hint="eastAsia"/>
@@ -2108,7 +2524,7 @@
           <w:t>一読することから初めて</w:t>
         </w:r>
       </w:ins>
-      <w:del w:id="31" w:author="工内隆" w:date="2017-05-26T11:44:00Z">
+      <w:del w:id="55" w:author="工内隆" w:date="2017-05-26T11:44:00Z">
         <w:r>
           <w:rPr>
             <w:rFonts w:ascii="Roboto" w:eastAsia="ＭＳ Ｐゴシック" w:hAnsi="Roboto" w:cs="ＭＳ Ｐゴシック"/>
@@ -2140,7 +2556,7 @@
         <w:textAlignment w:val="baseline"/>
         <w:outlineLvl w:val="2"/>
         <w:rPr>
-          <w:rFonts w:ascii="Open Sans" w:eastAsia="ＭＳ Ｐゴシック" w:hAnsi="Open Sans" w:cs="ＭＳ Ｐゴシック" w:hint="eastAsia"/>
+          <w:rFonts w:ascii="Open Sans" w:eastAsia="ＭＳ Ｐゴシック" w:hAnsi="Open Sans" w:cs="ＭＳ Ｐゴシック"/>
           <w:b/>
           <w:bCs/>
           <w:color w:val="444444"/>
@@ -2197,7 +2613,7 @@
         <w:textAlignment w:val="baseline"/>
         <w:outlineLvl w:val="3"/>
         <w:rPr>
-          <w:rFonts w:ascii="Open Sans" w:eastAsia="ＭＳ Ｐゴシック" w:hAnsi="Open Sans" w:cs="ＭＳ Ｐゴシック" w:hint="eastAsia"/>
+          <w:rFonts w:ascii="Open Sans" w:eastAsia="ＭＳ Ｐゴシック" w:hAnsi="Open Sans" w:cs="ＭＳ Ｐゴシック"/>
           <w:b/>
           <w:bCs/>
           <w:color w:val="444444"/>
@@ -2259,7 +2675,7 @@
           <w:szCs w:val="27"/>
         </w:rPr>
       </w:pPr>
-      <w:del w:id="32" w:author="工内隆" w:date="2017-05-26T11:44:00Z">
+      <w:del w:id="56" w:author="工内隆" w:date="2017-05-26T11:44:00Z">
         <w:r>
           <w:rPr>
             <w:rFonts w:ascii="inherit" w:eastAsia="ＭＳ Ｐゴシック" w:hAnsi="inherit" w:cs="ＭＳ Ｐゴシック"/>
@@ -2351,7 +2767,7 @@
         </w:rPr>
         <w:t>コンプライアンスを達成するのに必要な証跡を組織が提供するという</w:t>
       </w:r>
-      <w:ins w:id="33" w:author="工内隆" w:date="2017-05-26T11:45:00Z">
+      <w:ins w:id="57" w:author="工内隆" w:date="2017-05-26T11:45:00Z">
         <w:r>
           <w:rPr>
             <w:rFonts w:ascii="inherit" w:eastAsia="ＭＳ Ｐゴシック" w:hAnsi="inherit" w:cs="ＭＳ Ｐゴシック" w:hint="eastAsia"/>
@@ -2363,7 +2779,7 @@
           <w:t>レベル</w:t>
         </w:r>
       </w:ins>
-      <w:del w:id="34" w:author="工内隆" w:date="2017-05-26T11:45:00Z">
+      <w:del w:id="58" w:author="工内隆" w:date="2017-05-26T11:45:00Z">
         <w:r>
           <w:rPr>
             <w:rFonts w:ascii="inherit" w:eastAsia="ＭＳ Ｐゴシック" w:hAnsi="inherit" w:cs="ＭＳ Ｐゴシック"/>
@@ -2405,7 +2821,7 @@
         </w:rPr>
         <w:t>証跡は、あるソフトウェア配布物を</w:t>
       </w:r>
-      <w:ins w:id="35" w:author="工内隆" w:date="2017-05-26T11:46:00Z">
+      <w:ins w:id="59" w:author="工内隆" w:date="2017-05-26T11:46:00Z">
         <w:r>
           <w:rPr>
             <w:rFonts w:ascii="inherit" w:eastAsia="ＭＳ Ｐゴシック" w:hAnsi="inherit" w:cs="ＭＳ Ｐゴシック" w:hint="eastAsia"/>
@@ -2417,7 +2833,7 @@
           <w:t>司る</w:t>
         </w:r>
       </w:ins>
-      <w:del w:id="36" w:author="工内隆" w:date="2017-05-26T11:46:00Z">
+      <w:del w:id="60" w:author="工内隆" w:date="2017-05-26T11:46:00Z">
         <w:r>
           <w:rPr>
             <w:rFonts w:ascii="inherit" w:eastAsia="ＭＳ Ｐゴシック" w:hAnsi="inherit" w:cs="ＭＳ Ｐゴシック"/>
@@ -2459,7 +2875,7 @@
         </w:rPr>
         <w:t>ライセンスが要求する、ソースコード、ビルドスクリプト、ライセンス文書、帰属</w:t>
       </w:r>
-      <w:del w:id="37" w:author="工内隆" w:date="2017-05-26T11:47:00Z">
+      <w:del w:id="61" w:author="工内隆" w:date="2017-05-26T11:47:00Z">
         <w:r>
           <w:rPr>
             <w:rFonts w:ascii="inherit" w:eastAsia="ＭＳ Ｐゴシック" w:hAnsi="inherit" w:cs="ＭＳ Ｐゴシック"/>
@@ -2481,7 +2897,7 @@
         </w:rPr>
         <w:t>通知、改変</w:t>
       </w:r>
-      <w:del w:id="38" w:author="工内隆" w:date="2017-05-26T11:47:00Z">
+      <w:del w:id="62" w:author="工内隆" w:date="2017-05-26T11:47:00Z">
         <w:r>
           <w:rPr>
             <w:rFonts w:ascii="inherit" w:eastAsia="ＭＳ Ｐゴシック" w:hAnsi="inherit" w:cs="ＭＳ Ｐゴシック"/>
@@ -2503,7 +2919,7 @@
         </w:rPr>
         <w:t>通知など</w:t>
       </w:r>
-      <w:del w:id="39" w:author="工内隆" w:date="2017-05-26T11:47:00Z">
+      <w:del w:id="63" w:author="工内隆" w:date="2017-05-26T11:47:00Z">
         <w:r>
           <w:rPr>
             <w:rFonts w:ascii="inherit" w:eastAsia="ＭＳ Ｐゴシック" w:hAnsi="inherit" w:cs="ＭＳ Ｐゴシック"/>
@@ -2525,7 +2941,7 @@
         </w:rPr>
         <w:t>からな</w:t>
       </w:r>
-      <w:ins w:id="40" w:author="工内隆" w:date="2017-05-26T11:47:00Z">
+      <w:ins w:id="64" w:author="工内隆" w:date="2017-05-26T11:47:00Z">
         <w:r>
           <w:rPr>
             <w:rFonts w:ascii="inherit" w:eastAsia="ＭＳ Ｐゴシック" w:hAnsi="inherit" w:cs="ＭＳ Ｐゴシック" w:hint="eastAsia"/>
@@ -2537,7 +2953,7 @@
           <w:t>ります</w:t>
         </w:r>
       </w:ins>
-      <w:del w:id="41" w:author="工内隆" w:date="2017-05-26T11:48:00Z">
+      <w:del w:id="65" w:author="工内隆" w:date="2017-05-26T11:48:00Z">
         <w:r>
           <w:rPr>
             <w:rFonts w:ascii="inherit" w:eastAsia="ＭＳ Ｐゴシック" w:hAnsi="inherit" w:cs="ＭＳ Ｐゴシック"/>
@@ -2569,7 +2985,7 @@
         <w:textAlignment w:val="baseline"/>
         <w:outlineLvl w:val="3"/>
         <w:rPr>
-          <w:rFonts w:ascii="Open Sans" w:eastAsia="ＭＳ Ｐゴシック" w:hAnsi="Open Sans" w:cs="ＭＳ Ｐゴシック" w:hint="eastAsia"/>
+          <w:rFonts w:ascii="Open Sans" w:eastAsia="ＭＳ Ｐゴシック" w:hAnsi="Open Sans" w:cs="ＭＳ Ｐゴシック"/>
           <w:b/>
           <w:bCs/>
           <w:color w:val="444444"/>
@@ -2605,7 +3021,7 @@
           <w:szCs w:val="27"/>
         </w:rPr>
       </w:pPr>
-      <w:hyperlink r:id="rId11" w:history="1">
+      <w:hyperlink r:id="rId10" w:history="1">
         <w:r>
           <w:rPr>
             <w:rFonts w:ascii="inherit" w:eastAsia="ＭＳ Ｐゴシック" w:hAnsi="inherit" w:cs="ＭＳ Ｐゴシック"/>
@@ -2670,26 +3086,25 @@
         <w:textAlignment w:val="baseline"/>
         <w:outlineLvl w:val="3"/>
         <w:rPr>
-          <w:rFonts w:ascii="Open Sans" w:eastAsia="ＭＳ Ｐゴシック" w:hAnsi="Open Sans" w:cs="ＭＳ Ｐゴシック" w:hint="eastAsia"/>
-          <w:b/>
-          <w:bCs/>
-          <w:color w:val="444444"/>
-          <w:kern w:val="0"/>
-          <w:sz w:val="27"/>
-          <w:szCs w:val="27"/>
-        </w:rPr>
-      </w:pPr>
-      <w:r>
-        <w:rPr>
-          <w:rFonts w:ascii="Open Sans" w:eastAsia="ＭＳ Ｐゴシック" w:hAnsi="Open Sans" w:cs="ＭＳ Ｐゴシック"/>
-          <w:b/>
-          <w:bCs/>
-          <w:color w:val="444444"/>
-          <w:kern w:val="0"/>
-          <w:sz w:val="27"/>
-          <w:szCs w:val="27"/>
-        </w:rPr>
-        <w:lastRenderedPageBreak/>
+          <w:rFonts w:ascii="Open Sans" w:eastAsia="ＭＳ Ｐゴシック" w:hAnsi="Open Sans" w:cs="ＭＳ Ｐゴシック"/>
+          <w:b/>
+          <w:bCs/>
+          <w:color w:val="444444"/>
+          <w:kern w:val="0"/>
+          <w:sz w:val="27"/>
+          <w:szCs w:val="27"/>
+        </w:rPr>
+      </w:pPr>
+      <w:r>
+        <w:rPr>
+          <w:rFonts w:ascii="Open Sans" w:eastAsia="ＭＳ Ｐゴシック" w:hAnsi="Open Sans" w:cs="ＭＳ Ｐゴシック"/>
+          <w:b/>
+          <w:bCs/>
+          <w:color w:val="444444"/>
+          <w:kern w:val="0"/>
+          <w:sz w:val="27"/>
+          <w:szCs w:val="27"/>
+        </w:rPr>
         <w:t>FOSS </w:t>
       </w:r>
       <w:r>
@@ -2777,6 +3192,7 @@
           <w:sz w:val="27"/>
           <w:szCs w:val="27"/>
         </w:rPr>
+        <w:lastRenderedPageBreak/>
         <w:t>はい。この仕様は、コンプライアンス</w:t>
       </w:r>
       <w:r>
@@ -2799,7 +3215,7 @@
         </w:rPr>
         <w:t>プログラムが一定水準の品質を達成していることを確かなものにするための要件一式を提供するよう策定され</w:t>
       </w:r>
-      <w:ins w:id="42" w:author="工内隆" w:date="2017-05-26T11:48:00Z">
+      <w:ins w:id="66" w:author="工内隆" w:date="2017-05-26T11:48:00Z">
         <w:r>
           <w:rPr>
             <w:rFonts w:ascii="inherit" w:eastAsia="ＭＳ Ｐゴシック" w:hAnsi="inherit" w:cs="ＭＳ Ｐゴシック" w:hint="eastAsia"/>
@@ -2811,7 +3227,7 @@
           <w:t>ました</w:t>
         </w:r>
       </w:ins>
-      <w:del w:id="43" w:author="工内隆" w:date="2017-05-26T11:48:00Z">
+      <w:del w:id="67" w:author="工内隆" w:date="2017-05-26T11:48:00Z">
         <w:r>
           <w:rPr>
             <w:rFonts w:ascii="inherit" w:eastAsia="ＭＳ Ｐゴシック" w:hAnsi="inherit" w:cs="ＭＳ Ｐゴシック"/>
@@ -2865,7 +3281,7 @@
         </w:rPr>
         <w:t>適合プログラムに、低</w:t>
       </w:r>
-      <w:ins w:id="44" w:author="工内隆" w:date="2017-05-26T11:50:00Z">
+      <w:ins w:id="68" w:author="工内隆" w:date="2017-05-26T11:50:00Z">
         <w:r>
           <w:rPr>
             <w:rFonts w:ascii="inherit" w:eastAsia="ＭＳ Ｐゴシック" w:hAnsi="inherit" w:cs="ＭＳ Ｐゴシック" w:hint="eastAsia"/>
@@ -2887,7 +3303,7 @@
         </w:rPr>
         <w:t>品質</w:t>
       </w:r>
-      <w:ins w:id="45" w:author="工内隆" w:date="2017-05-26T11:50:00Z">
+      <w:ins w:id="69" w:author="工内隆" w:date="2017-05-26T11:50:00Z">
         <w:r>
           <w:rPr>
             <w:rFonts w:ascii="inherit" w:eastAsia="ＭＳ Ｐゴシック" w:hAnsi="inherit" w:cs="ＭＳ Ｐゴシック" w:hint="eastAsia"/>
@@ -2899,7 +3315,7 @@
           <w:t>の結果</w:t>
         </w:r>
       </w:ins>
-      <w:del w:id="46" w:author="工内隆" w:date="2017-05-26T11:50:00Z">
+      <w:del w:id="70" w:author="工内隆" w:date="2017-05-26T11:50:00Z">
         <w:r>
           <w:rPr>
             <w:rFonts w:ascii="inherit" w:eastAsia="ＭＳ Ｐゴシック" w:hAnsi="inherit" w:cs="ＭＳ Ｐゴシック"/>
@@ -2973,7 +3389,7 @@
         </w:rPr>
         <w:t xml:space="preserve"> </w:t>
       </w:r>
-      <w:ins w:id="47" w:author="工内隆" w:date="2017-05-26T11:50:00Z">
+      <w:ins w:id="71" w:author="工内隆" w:date="2017-05-26T11:50:00Z">
         <w:r>
           <w:rPr>
             <w:rFonts w:ascii="inherit" w:eastAsia="ＭＳ Ｐゴシック" w:hAnsi="inherit" w:cs="ＭＳ Ｐゴシック" w:hint="eastAsia"/>
@@ -2995,7 +3411,7 @@
         </w:rPr>
         <w:t>合と見なされるためにはすべての</w:t>
       </w:r>
-      <w:ins w:id="48" w:author="工内隆" w:date="2017-05-26T11:50:00Z">
+      <w:ins w:id="72" w:author="工内隆" w:date="2017-05-26T11:50:00Z">
         <w:r>
           <w:rPr>
             <w:rFonts w:ascii="inherit" w:eastAsia="ＭＳ Ｐゴシック" w:hAnsi="inherit" w:cs="ＭＳ Ｐゴシック" w:hint="eastAsia"/>
@@ -3007,7 +3423,7 @@
           <w:t>要</w:t>
         </w:r>
       </w:ins>
-      <w:del w:id="49" w:author="工内隆" w:date="2017-05-26T11:50:00Z">
+      <w:del w:id="73" w:author="工内隆" w:date="2017-05-26T11:50:00Z">
         <w:r>
           <w:rPr>
             <w:rFonts w:ascii="inherit" w:eastAsia="ＭＳ Ｐゴシック" w:hAnsi="inherit" w:cs="ＭＳ Ｐゴシック"/>
@@ -3039,7 +3455,7 @@
         <w:textAlignment w:val="baseline"/>
         <w:outlineLvl w:val="3"/>
         <w:rPr>
-          <w:rFonts w:ascii="Open Sans" w:eastAsia="ＭＳ Ｐゴシック" w:hAnsi="Open Sans" w:cs="ＭＳ Ｐゴシック" w:hint="eastAsia"/>
+          <w:rFonts w:ascii="Open Sans" w:eastAsia="ＭＳ Ｐゴシック" w:hAnsi="Open Sans" w:cs="ＭＳ Ｐゴシック"/>
           <w:b/>
           <w:bCs/>
           <w:color w:val="444444"/>
@@ -3249,7 +3665,7 @@
         </w:rPr>
         <w:t>適合判定の</w:t>
       </w:r>
-      <w:ins w:id="50" w:author="工内隆" w:date="2017-05-26T11:50:00Z">
+      <w:ins w:id="74" w:author="工内隆" w:date="2017-05-26T11:50:00Z">
         <w:r>
           <w:rPr>
             <w:rFonts w:ascii="inherit" w:eastAsia="ＭＳ Ｐゴシック" w:hAnsi="inherit" w:cs="ＭＳ Ｐゴシック" w:hint="eastAsia"/>
@@ -3261,7 +3677,7 @@
           <w:t>対象</w:t>
         </w:r>
       </w:ins>
-      <w:del w:id="51" w:author="工内隆" w:date="2017-05-26T11:51:00Z">
+      <w:del w:id="75" w:author="工内隆" w:date="2017-05-26T11:51:00Z">
         <w:r>
           <w:rPr>
             <w:rFonts w:ascii="inherit" w:eastAsia="ＭＳ Ｐゴシック" w:hAnsi="inherit" w:cs="ＭＳ Ｐゴシック"/>
@@ -3481,7 +3897,7 @@
         <w:textAlignment w:val="baseline"/>
         <w:outlineLvl w:val="3"/>
         <w:rPr>
-          <w:rFonts w:ascii="Open Sans" w:eastAsia="ＭＳ Ｐゴシック" w:hAnsi="Open Sans" w:cs="ＭＳ Ｐゴシック" w:hint="eastAsia"/>
+          <w:rFonts w:ascii="Open Sans" w:eastAsia="ＭＳ Ｐゴシック" w:hAnsi="Open Sans" w:cs="ＭＳ Ｐゴシック"/>
           <w:b/>
           <w:bCs/>
           <w:color w:val="444444"/>
@@ -3502,7 +3918,7 @@
         </w:rPr>
         <w:t>プログラムの適合を達成するために</w:t>
       </w:r>
-      <w:ins w:id="52" w:author="工内隆" w:date="2017-05-26T11:51:00Z">
+      <w:ins w:id="76" w:author="工内隆" w:date="2017-05-26T11:51:00Z">
         <w:r>
           <w:rPr>
             <w:rFonts w:ascii="Open Sans" w:eastAsia="ＭＳ Ｐゴシック" w:hAnsi="Open Sans" w:cs="ＭＳ Ｐゴシック" w:hint="eastAsia"/>
@@ -3603,7 +4019,7 @@
         </w:rPr>
         <w:t>いいえ。組織は、異なるプログラムとリリース手順を持つ複数のグルーブや部門から構成されていることが</w:t>
       </w:r>
-      <w:del w:id="53" w:author="工内隆" w:date="2017-05-26T11:51:00Z">
+      <w:del w:id="77" w:author="工内隆" w:date="2017-05-26T11:51:00Z">
         <w:r>
           <w:rPr>
             <w:rFonts w:ascii="inherit" w:eastAsia="ＭＳ Ｐゴシック" w:hAnsi="inherit" w:cs="ＭＳ Ｐゴシック"/>
@@ -3861,26 +4277,25 @@
         <w:textAlignment w:val="baseline"/>
         <w:outlineLvl w:val="3"/>
         <w:rPr>
-          <w:rFonts w:ascii="Open Sans" w:eastAsia="ＭＳ Ｐゴシック" w:hAnsi="Open Sans" w:cs="ＭＳ Ｐゴシック" w:hint="eastAsia"/>
-          <w:b/>
-          <w:bCs/>
-          <w:color w:val="444444"/>
-          <w:kern w:val="0"/>
-          <w:sz w:val="27"/>
-          <w:szCs w:val="27"/>
-        </w:rPr>
-      </w:pPr>
-      <w:r>
-        <w:rPr>
-          <w:rFonts w:ascii="Open Sans" w:eastAsia="ＭＳ Ｐゴシック" w:hAnsi="Open Sans" w:cs="ＭＳ Ｐゴシック"/>
-          <w:b/>
-          <w:bCs/>
-          <w:color w:val="444444"/>
-          <w:kern w:val="0"/>
-          <w:sz w:val="27"/>
-          <w:szCs w:val="27"/>
-        </w:rPr>
-        <w:lastRenderedPageBreak/>
+          <w:rFonts w:ascii="Open Sans" w:eastAsia="ＭＳ Ｐゴシック" w:hAnsi="Open Sans" w:cs="ＭＳ Ｐゴシック"/>
+          <w:b/>
+          <w:bCs/>
+          <w:color w:val="444444"/>
+          <w:kern w:val="0"/>
+          <w:sz w:val="27"/>
+          <w:szCs w:val="27"/>
+        </w:rPr>
+      </w:pPr>
+      <w:r>
+        <w:rPr>
+          <w:rFonts w:ascii="Open Sans" w:eastAsia="ＭＳ Ｐゴシック" w:hAnsi="Open Sans" w:cs="ＭＳ Ｐゴシック"/>
+          <w:b/>
+          <w:bCs/>
+          <w:color w:val="444444"/>
+          <w:kern w:val="0"/>
+          <w:sz w:val="27"/>
+          <w:szCs w:val="27"/>
+        </w:rPr>
         <w:t>この仕様は一つのベストプラクティスガイドとして使えますか？</w:t>
       </w:r>
     </w:p>
@@ -3946,7 +4361,18 @@
           <w:sz w:val="27"/>
           <w:szCs w:val="27"/>
         </w:rPr>
-        <w:t>プログラムが十分かどうかを評価する手助けとなる一連の要件を提供することです。そのため、この仕様は「何を」と「なぜ」の側面にフォーカスしており、「どうやって」や「いつ」には触れていません。</w:t>
+        <w:t>プログラムが十分かどうかを評価する手助けとなる一連の要件を提供することです。そのため、この仕様は「何を」と「なぜ」の側面にフォーカスしており、「ど</w:t>
+      </w:r>
+      <w:r>
+        <w:rPr>
+          <w:rFonts w:ascii="inherit" w:eastAsia="ＭＳ Ｐゴシック" w:hAnsi="inherit" w:cs="ＭＳ Ｐゴシック"/>
+          <w:color w:val="676767"/>
+          <w:kern w:val="0"/>
+          <w:sz w:val="27"/>
+          <w:szCs w:val="27"/>
+        </w:rPr>
+        <w:lastRenderedPageBreak/>
+        <w:t>うやって」や「いつ」には触れていません。</w:t>
       </w:r>
       <w:r>
         <w:rPr>
@@ -4078,7 +4504,7 @@
         <w:textAlignment w:val="baseline"/>
         <w:outlineLvl w:val="3"/>
         <w:rPr>
-          <w:rFonts w:ascii="Open Sans" w:eastAsia="ＭＳ Ｐゴシック" w:hAnsi="Open Sans" w:cs="ＭＳ Ｐゴシック" w:hint="eastAsia"/>
+          <w:rFonts w:ascii="Open Sans" w:eastAsia="ＭＳ Ｐゴシック" w:hAnsi="Open Sans" w:cs="ＭＳ Ｐゴシック"/>
           <w:b/>
           <w:bCs/>
           <w:color w:val="444444"/>
@@ -4166,7 +4592,7 @@
         </w:rPr>
         <w:t>サプライチェーンの中でソフトウェアの作成ややり取りを経験してきた多数の個人、</w:t>
       </w:r>
-      <w:ins w:id="54" w:author="工内隆" w:date="2017-05-26T13:22:00Z">
+      <w:ins w:id="78" w:author="工内隆" w:date="2017-05-26T13:22:00Z">
         <w:r>
           <w:rPr>
             <w:rFonts w:ascii="inherit" w:eastAsia="ＭＳ Ｐゴシック" w:hAnsi="inherit" w:cs="ＭＳ Ｐゴシック" w:hint="eastAsia"/>
@@ -4178,7 +4604,7 @@
           <w:t>企業</w:t>
         </w:r>
       </w:ins>
-      <w:del w:id="55" w:author="工内隆" w:date="2017-05-26T13:22:00Z">
+      <w:del w:id="79" w:author="工内隆" w:date="2017-05-26T13:22:00Z">
         <w:r>
           <w:rPr>
             <w:rFonts w:ascii="inherit" w:eastAsia="ＭＳ Ｐゴシック" w:hAnsi="inherit" w:cs="ＭＳ Ｐゴシック"/>
@@ -4200,7 +4626,7 @@
         </w:rPr>
         <w:t>、組織からの提案を受け入れました。参加することに特段の要件は設けていません</w:t>
       </w:r>
-      <w:ins w:id="56" w:author="工内隆" w:date="2017-05-26T11:52:00Z">
+      <w:ins w:id="80" w:author="工内隆" w:date="2017-05-26T11:52:00Z">
         <w:r>
           <w:rPr>
             <w:rFonts w:ascii="inherit" w:eastAsia="ＭＳ Ｐゴシック" w:hAnsi="inherit" w:cs="ＭＳ Ｐゴシック" w:hint="eastAsia"/>
@@ -4274,7 +4700,7 @@
         </w:rPr>
         <w:t>プログラムの六つの主要なカテゴリーと、各カテゴリーについて重要なタスクと</w:t>
       </w:r>
-      <w:ins w:id="57" w:author="工内隆" w:date="2017-05-26T11:52:00Z">
+      <w:ins w:id="81" w:author="工内隆" w:date="2017-05-26T11:52:00Z">
         <w:r>
           <w:rPr>
             <w:rFonts w:ascii="inherit" w:eastAsia="ＭＳ Ｐゴシック" w:hAnsi="inherit" w:cs="ＭＳ Ｐゴシック" w:hint="eastAsia"/>
@@ -4598,7 +5024,7 @@
         <w:textAlignment w:val="baseline"/>
         <w:outlineLvl w:val="3"/>
         <w:rPr>
-          <w:rFonts w:ascii="Open Sans" w:eastAsia="ＭＳ Ｐゴシック" w:hAnsi="Open Sans" w:cs="ＭＳ Ｐゴシック" w:hint="eastAsia"/>
+          <w:rFonts w:ascii="Open Sans" w:eastAsia="ＭＳ Ｐゴシック" w:hAnsi="Open Sans" w:cs="ＭＳ Ｐゴシック"/>
           <w:b/>
           <w:bCs/>
           <w:color w:val="444444"/>
@@ -4798,7 +5224,7 @@
         </w:rPr>
         <w:t>プログラムが維持すべき重要な品質を記述したものです。一つの要件についての検証すべき証跡は、仕様の要件を満足していることを判定するために存在していなければならない</w:t>
       </w:r>
-      <w:ins w:id="58" w:author="工内隆" w:date="2017-05-26T11:53:00Z">
+      <w:ins w:id="82" w:author="工内隆" w:date="2017-05-26T11:53:00Z">
         <w:r>
           <w:rPr>
             <w:rFonts w:ascii="inherit" w:eastAsia="ＭＳ Ｐゴシック" w:hAnsi="inherit" w:cs="ＭＳ Ｐゴシック" w:hint="eastAsia"/>
@@ -4810,7 +5236,7 @@
           <w:t>有形の</w:t>
         </w:r>
       </w:ins>
-      <w:del w:id="59" w:author="工内隆" w:date="2017-05-26T11:53:00Z">
+      <w:del w:id="83" w:author="工内隆" w:date="2017-05-26T11:53:00Z">
         <w:r>
           <w:rPr>
             <w:rFonts w:ascii="inherit" w:eastAsia="ＭＳ Ｐゴシック" w:hAnsi="inherit" w:cs="ＭＳ Ｐゴシック"/>
@@ -4830,7 +5256,109 @@
           <w:sz w:val="27"/>
           <w:szCs w:val="27"/>
         </w:rPr>
-        <w:t>証跡のリストの形で提示されています。証跡は存在していなければなりませんが、それらを公開する必要はありません。この仕様の究極のゴールは、ソフ</w:t>
+        <w:t>証跡のリストの形で提示されています。証跡は存在していなければなりませんが、それらを公開する必要はありません。この仕様の究極のゴールは、ソフトウェアをやり取りする当事者間に</w:t>
+      </w:r>
+      <w:r>
+        <w:rPr>
+          <w:rFonts w:ascii="inherit" w:eastAsia="ＭＳ Ｐゴシック" w:hAnsi="inherit" w:cs="ＭＳ Ｐゴシック"/>
+          <w:color w:val="676767"/>
+          <w:kern w:val="0"/>
+          <w:sz w:val="27"/>
+          <w:szCs w:val="27"/>
+        </w:rPr>
+        <w:t>FOSS</w:t>
+      </w:r>
+      <w:r>
+        <w:rPr>
+          <w:rFonts w:ascii="inherit" w:eastAsia="ＭＳ Ｐゴシック" w:hAnsi="inherit" w:cs="ＭＳ Ｐゴシック"/>
+          <w:color w:val="676767"/>
+          <w:kern w:val="0"/>
+          <w:sz w:val="27"/>
+          <w:szCs w:val="27"/>
+        </w:rPr>
+        <w:t>コンプライアンスについての信頼関係を育てることです。現在のところ、第三者による監査は</w:t>
+      </w:r>
+      <w:r>
+        <w:rPr>
+          <w:rFonts w:ascii="inherit" w:eastAsia="ＭＳ Ｐゴシック" w:hAnsi="inherit" w:cs="ＭＳ Ｐゴシック"/>
+          <w:color w:val="676767"/>
+          <w:kern w:val="0"/>
+          <w:sz w:val="27"/>
+          <w:szCs w:val="27"/>
+        </w:rPr>
+        <w:t xml:space="preserve"> </w:t>
+      </w:r>
+      <w:proofErr w:type="spellStart"/>
+      <w:r>
+        <w:rPr>
+          <w:rFonts w:ascii="inherit" w:eastAsia="ＭＳ Ｐゴシック" w:hAnsi="inherit" w:cs="ＭＳ Ｐゴシック"/>
+          <w:color w:val="676767"/>
+          <w:kern w:val="0"/>
+          <w:sz w:val="27"/>
+          <w:szCs w:val="27"/>
+        </w:rPr>
+        <w:t>OpenChain</w:t>
+      </w:r>
+      <w:proofErr w:type="spellEnd"/>
+      <w:r>
+        <w:rPr>
+          <w:rFonts w:ascii="inherit" w:eastAsia="ＭＳ Ｐゴシック" w:hAnsi="inherit" w:cs="ＭＳ Ｐゴシック"/>
+          <w:color w:val="676767"/>
+          <w:kern w:val="0"/>
+          <w:sz w:val="27"/>
+          <w:szCs w:val="27"/>
+        </w:rPr>
+        <w:t xml:space="preserve"> </w:t>
+      </w:r>
+      <w:r>
+        <w:rPr>
+          <w:rFonts w:ascii="inherit" w:eastAsia="ＭＳ Ｐゴシック" w:hAnsi="inherit" w:cs="ＭＳ Ｐゴシック"/>
+          <w:color w:val="676767"/>
+          <w:kern w:val="0"/>
+          <w:sz w:val="27"/>
+          <w:szCs w:val="27"/>
+        </w:rPr>
+        <w:t>仕様の要件ではありませんが、パートナーや顧客は、ビジネスを行う条件として、検証すべき証跡の証拠を要求することができます</w:t>
+      </w:r>
+      <w:r>
+        <w:rPr>
+          <w:rFonts w:ascii="inherit" w:eastAsia="ＭＳ Ｐゴシック" w:hAnsi="inherit" w:cs="ＭＳ Ｐゴシック"/>
+          <w:color w:val="676767"/>
+          <w:kern w:val="0"/>
+          <w:sz w:val="27"/>
+          <w:szCs w:val="27"/>
+        </w:rPr>
+        <w:t xml:space="preserve"> (</w:t>
+      </w:r>
+      <w:r>
+        <w:rPr>
+          <w:rFonts w:ascii="inherit" w:eastAsia="ＭＳ Ｐゴシック" w:hAnsi="inherit" w:cs="ＭＳ Ｐゴシック"/>
+          <w:color w:val="676767"/>
+          <w:kern w:val="0"/>
+          <w:sz w:val="27"/>
+          <w:szCs w:val="27"/>
+        </w:rPr>
+        <w:t>たとえば機密保持契約を締結した上で</w:t>
+      </w:r>
+      <w:r>
+        <w:rPr>
+          <w:rFonts w:ascii="inherit" w:eastAsia="ＭＳ Ｐゴシック" w:hAnsi="inherit" w:cs="ＭＳ Ｐゴシック"/>
+          <w:color w:val="676767"/>
+          <w:kern w:val="0"/>
+          <w:sz w:val="27"/>
+          <w:szCs w:val="27"/>
+        </w:rPr>
+        <w:t xml:space="preserve">) </w:t>
+      </w:r>
+      <w:r>
+        <w:rPr>
+          <w:rFonts w:ascii="inherit" w:eastAsia="ＭＳ Ｐゴシック" w:hAnsi="inherit" w:cs="ＭＳ Ｐゴシック"/>
+          <w:color w:val="676767"/>
+          <w:kern w:val="0"/>
+          <w:sz w:val="27"/>
+          <w:szCs w:val="27"/>
+        </w:rPr>
+        <w:t>。すなわち、証跡の存在の証拠を提示する義務や、それを進んで</w:t>
       </w:r>
       <w:r>
         <w:rPr>
@@ -4841,109 +5369,7 @@
           <w:szCs w:val="27"/>
         </w:rPr>
         <w:lastRenderedPageBreak/>
-        <w:t>トウェアをやり取りする当事者間に</w:t>
-      </w:r>
-      <w:r>
-        <w:rPr>
-          <w:rFonts w:ascii="inherit" w:eastAsia="ＭＳ Ｐゴシック" w:hAnsi="inherit" w:cs="ＭＳ Ｐゴシック"/>
-          <w:color w:val="676767"/>
-          <w:kern w:val="0"/>
-          <w:sz w:val="27"/>
-          <w:szCs w:val="27"/>
-        </w:rPr>
-        <w:t>FOSS</w:t>
-      </w:r>
-      <w:r>
-        <w:rPr>
-          <w:rFonts w:ascii="inherit" w:eastAsia="ＭＳ Ｐゴシック" w:hAnsi="inherit" w:cs="ＭＳ Ｐゴシック"/>
-          <w:color w:val="676767"/>
-          <w:kern w:val="0"/>
-          <w:sz w:val="27"/>
-          <w:szCs w:val="27"/>
-        </w:rPr>
-        <w:t>コンプライアンスについての信頼関係を育てることです。現在のところ、第三者による監査は</w:t>
-      </w:r>
-      <w:r>
-        <w:rPr>
-          <w:rFonts w:ascii="inherit" w:eastAsia="ＭＳ Ｐゴシック" w:hAnsi="inherit" w:cs="ＭＳ Ｐゴシック"/>
-          <w:color w:val="676767"/>
-          <w:kern w:val="0"/>
-          <w:sz w:val="27"/>
-          <w:szCs w:val="27"/>
-        </w:rPr>
-        <w:t xml:space="preserve"> </w:t>
-      </w:r>
-      <w:proofErr w:type="spellStart"/>
-      <w:r>
-        <w:rPr>
-          <w:rFonts w:ascii="inherit" w:eastAsia="ＭＳ Ｐゴシック" w:hAnsi="inherit" w:cs="ＭＳ Ｐゴシック"/>
-          <w:color w:val="676767"/>
-          <w:kern w:val="0"/>
-          <w:sz w:val="27"/>
-          <w:szCs w:val="27"/>
-        </w:rPr>
-        <w:t>OpenChain</w:t>
-      </w:r>
-      <w:proofErr w:type="spellEnd"/>
-      <w:r>
-        <w:rPr>
-          <w:rFonts w:ascii="inherit" w:eastAsia="ＭＳ Ｐゴシック" w:hAnsi="inherit" w:cs="ＭＳ Ｐゴシック"/>
-          <w:color w:val="676767"/>
-          <w:kern w:val="0"/>
-          <w:sz w:val="27"/>
-          <w:szCs w:val="27"/>
-        </w:rPr>
-        <w:t xml:space="preserve"> </w:t>
-      </w:r>
-      <w:r>
-        <w:rPr>
-          <w:rFonts w:ascii="inherit" w:eastAsia="ＭＳ Ｐゴシック" w:hAnsi="inherit" w:cs="ＭＳ Ｐゴシック"/>
-          <w:color w:val="676767"/>
-          <w:kern w:val="0"/>
-          <w:sz w:val="27"/>
-          <w:szCs w:val="27"/>
-        </w:rPr>
-        <w:t>仕様の要件ではありませんが、パートナーや顧客は、ビジネスを行う条件として、検証すべき証跡の証拠を要求することができます</w:t>
-      </w:r>
-      <w:r>
-        <w:rPr>
-          <w:rFonts w:ascii="inherit" w:eastAsia="ＭＳ Ｐゴシック" w:hAnsi="inherit" w:cs="ＭＳ Ｐゴシック"/>
-          <w:color w:val="676767"/>
-          <w:kern w:val="0"/>
-          <w:sz w:val="27"/>
-          <w:szCs w:val="27"/>
-        </w:rPr>
-        <w:t xml:space="preserve"> (</w:t>
-      </w:r>
-      <w:r>
-        <w:rPr>
-          <w:rFonts w:ascii="inherit" w:eastAsia="ＭＳ Ｐゴシック" w:hAnsi="inherit" w:cs="ＭＳ Ｐゴシック"/>
-          <w:color w:val="676767"/>
-          <w:kern w:val="0"/>
-          <w:sz w:val="27"/>
-          <w:szCs w:val="27"/>
-        </w:rPr>
-        <w:t>たとえば機密保持契約を締結した上で</w:t>
-      </w:r>
-      <w:r>
-        <w:rPr>
-          <w:rFonts w:ascii="inherit" w:eastAsia="ＭＳ Ｐゴシック" w:hAnsi="inherit" w:cs="ＭＳ Ｐゴシック"/>
-          <w:color w:val="676767"/>
-          <w:kern w:val="0"/>
-          <w:sz w:val="27"/>
-          <w:szCs w:val="27"/>
-        </w:rPr>
-        <w:t xml:space="preserve">) </w:t>
-      </w:r>
-      <w:r>
-        <w:rPr>
-          <w:rFonts w:ascii="inherit" w:eastAsia="ＭＳ Ｐゴシック" w:hAnsi="inherit" w:cs="ＭＳ Ｐゴシック"/>
-          <w:color w:val="676767"/>
-          <w:kern w:val="0"/>
-          <w:sz w:val="27"/>
-          <w:szCs w:val="27"/>
-        </w:rPr>
-        <w:t>。すなわち、証跡の存在の証拠を提示する義務や、それを進んで提示する意思は、当事者同士が結ぶ関係性によって決まります。第三者による認証をどのようにして得るかについてのもっと具体的なガイドラインを、本仕様の将来の版において提示する可能性について、議論がなされています。</w:t>
+        <w:t>提示する意思は、当事者同士が結ぶ関係性によって決まります。第三者による認証をどのようにして得るかについてのもっと具体的なガイドラインを、本仕様の将来の版において提示する可能性について、議論がなされています。</w:t>
       </w:r>
     </w:p>
     <w:p>
@@ -4955,7 +5381,7 @@
         <w:textAlignment w:val="baseline"/>
         <w:outlineLvl w:val="3"/>
         <w:rPr>
-          <w:rFonts w:ascii="Open Sans" w:eastAsia="ＭＳ Ｐゴシック" w:hAnsi="Open Sans" w:cs="ＭＳ Ｐゴシック" w:hint="eastAsia"/>
+          <w:rFonts w:ascii="Open Sans" w:eastAsia="ＭＳ Ｐゴシック" w:hAnsi="Open Sans" w:cs="ＭＳ Ｐゴシック"/>
           <w:b/>
           <w:bCs/>
           <w:color w:val="444444"/>
@@ -5025,7 +5451,7 @@
         </w:rPr>
         <w:t>いいえ。この仕様は、法的</w:t>
       </w:r>
-      <w:del w:id="60" w:author="工内隆" w:date="2017-05-26T11:54:00Z">
+      <w:del w:id="84" w:author="工内隆" w:date="2017-05-26T11:54:00Z">
         <w:r>
           <w:rPr>
             <w:rFonts w:ascii="inherit" w:eastAsia="ＭＳ Ｐゴシック" w:hAnsi="inherit" w:cs="ＭＳ Ｐゴシック"/>
@@ -5047,7 +5473,7 @@
         </w:rPr>
         <w:t>ガイダンスを提供するものではありません。そうではなく、</w:t>
       </w:r>
-      <w:del w:id="61" w:author="工内隆" w:date="2017-05-26T11:56:00Z">
+      <w:del w:id="85" w:author="工内隆" w:date="2017-05-26T11:56:00Z">
         <w:r>
           <w:rPr>
             <w:rFonts w:ascii="inherit" w:eastAsia="ＭＳ Ｐゴシック" w:hAnsi="inherit" w:cs="ＭＳ Ｐゴシック"/>
@@ -5059,7 +5485,7 @@
           <w:delText>この仕様は、</w:delText>
         </w:r>
       </w:del>
-      <w:ins w:id="62" w:author="工内隆" w:date="2017-05-26T11:55:00Z">
+      <w:ins w:id="86" w:author="工内隆" w:date="2017-05-26T11:55:00Z">
         <w:r>
           <w:rPr>
             <w:rFonts w:ascii="inherit" w:eastAsia="ＭＳ Ｐゴシック" w:hAnsi="inherit" w:cs="ＭＳ Ｐゴシック"/>
@@ -5081,7 +5507,7 @@
         </w:rPr>
         <w:t>法的ガイダンス</w:t>
       </w:r>
-      <w:del w:id="63" w:author="工内隆" w:date="2017-05-26T11:57:00Z">
+      <w:del w:id="87" w:author="工内隆" w:date="2017-05-26T11:57:00Z">
         <w:r>
           <w:rPr>
             <w:rFonts w:ascii="inherit" w:eastAsia="ＭＳ Ｐゴシック" w:hAnsi="inherit" w:cs="ＭＳ Ｐゴシック"/>
@@ -5103,7 +5529,7 @@
         </w:rPr>
         <w:t>を提供する法</w:t>
       </w:r>
-      <w:ins w:id="64" w:author="工内隆" w:date="2017-05-26T11:55:00Z">
+      <w:ins w:id="88" w:author="工内隆" w:date="2017-05-26T11:55:00Z">
         <w:r>
           <w:rPr>
             <w:rFonts w:ascii="inherit" w:eastAsia="ＭＳ Ｐゴシック" w:hAnsi="inherit" w:cs="ＭＳ Ｐゴシック" w:hint="eastAsia"/>
@@ -5115,7 +5541,7 @@
           <w:t>務専門家</w:t>
         </w:r>
       </w:ins>
-      <w:del w:id="65" w:author="工内隆" w:date="2017-05-26T11:55:00Z">
+      <w:del w:id="89" w:author="工内隆" w:date="2017-05-26T11:55:00Z">
         <w:r>
           <w:rPr>
             <w:rFonts w:ascii="inherit" w:eastAsia="ＭＳ Ｐゴシック" w:hAnsi="inherit" w:cs="ＭＳ Ｐゴシック"/>
@@ -5137,7 +5563,7 @@
         </w:rPr>
         <w:t>トを</w:t>
       </w:r>
-      <w:del w:id="66" w:author="工内隆" w:date="2017-05-26T11:56:00Z">
+      <w:del w:id="90" w:author="工内隆" w:date="2017-05-26T11:56:00Z">
         <w:r>
           <w:rPr>
             <w:rFonts w:ascii="inherit" w:eastAsia="ＭＳ Ｐゴシック" w:hAnsi="inherit" w:cs="ＭＳ Ｐゴシック"/>
@@ -5149,7 +5575,7 @@
           <w:delText>、</w:delText>
         </w:r>
       </w:del>
-      <w:del w:id="67" w:author="工内隆" w:date="2017-05-26T11:55:00Z">
+      <w:del w:id="91" w:author="工内隆" w:date="2017-05-26T11:55:00Z">
         <w:r>
           <w:rPr>
             <w:rFonts w:ascii="inherit" w:eastAsia="ＭＳ Ｐゴシック" w:hAnsi="inherit" w:cs="ＭＳ Ｐゴシック"/>
@@ -5171,7 +5597,7 @@
         </w:rPr>
         <w:t>指名することを</w:t>
       </w:r>
-      <w:ins w:id="68" w:author="工内隆" w:date="2017-05-26T11:57:00Z">
+      <w:ins w:id="92" w:author="工内隆" w:date="2017-05-26T11:57:00Z">
         <w:r>
           <w:rPr>
             <w:rFonts w:ascii="inherit" w:eastAsia="ＭＳ Ｐゴシック" w:hAnsi="inherit" w:cs="ＭＳ Ｐゴシック" w:hint="eastAsia"/>
@@ -5183,7 +5609,7 @@
           <w:t>、</w:t>
         </w:r>
       </w:ins>
-      <w:ins w:id="69" w:author="工内隆" w:date="2017-05-26T11:56:00Z">
+      <w:ins w:id="93" w:author="工内隆" w:date="2017-05-26T11:56:00Z">
         <w:r>
           <w:rPr>
             <w:rFonts w:ascii="inherit" w:eastAsia="ＭＳ Ｐゴシック" w:hAnsi="inherit" w:cs="ＭＳ Ｐゴシック"/>
@@ -5255,7 +5681,7 @@
         <w:textAlignment w:val="baseline"/>
         <w:outlineLvl w:val="3"/>
         <w:rPr>
-          <w:rFonts w:ascii="Open Sans" w:eastAsia="ＭＳ Ｐゴシック" w:hAnsi="Open Sans" w:cs="ＭＳ Ｐゴシック" w:hint="eastAsia"/>
+          <w:rFonts w:ascii="Open Sans" w:eastAsia="ＭＳ Ｐゴシック" w:hAnsi="Open Sans" w:cs="ＭＳ Ｐゴシック"/>
           <w:b/>
           <w:bCs/>
           <w:color w:val="444444"/>
@@ -5379,7 +5805,7 @@
         <w:textAlignment w:val="baseline"/>
         <w:outlineLvl w:val="3"/>
         <w:rPr>
-          <w:rFonts w:ascii="Open Sans" w:eastAsia="ＭＳ Ｐゴシック" w:hAnsi="Open Sans" w:cs="ＭＳ Ｐゴシック" w:hint="eastAsia"/>
+          <w:rFonts w:ascii="Open Sans" w:eastAsia="ＭＳ Ｐゴシック" w:hAnsi="Open Sans" w:cs="ＭＳ Ｐゴシック"/>
           <w:b/>
           <w:bCs/>
           <w:color w:val="444444"/>
@@ -5711,7 +6137,7 @@
         </w:rPr>
         <w:t>は</w:t>
       </w:r>
-      <w:ins w:id="70" w:author="工内隆" w:date="2017-05-26T11:58:00Z">
+      <w:ins w:id="94" w:author="工内隆" w:date="2017-05-26T11:58:00Z">
         <w:r>
           <w:rPr>
             <w:rFonts w:ascii="inherit" w:eastAsia="ＭＳ Ｐゴシック" w:hAnsi="inherit" w:cs="ＭＳ Ｐゴシック" w:hint="eastAsia"/>
@@ -5835,7 +6261,7 @@
         </w:rPr>
         <w:t> </w:t>
       </w:r>
-      <w:hyperlink r:id="rId12" w:tooltip="https://spdx.org/" w:history="1">
+      <w:hyperlink r:id="rId11" w:tooltip="https://spdx.org/" w:history="1">
         <w:r>
           <w:rPr>
             <w:rFonts w:ascii="inherit" w:eastAsia="ＭＳ Ｐゴシック" w:hAnsi="inherit" w:cs="ＭＳ Ｐゴシック"/>
@@ -5929,20 +6355,9 @@
           <w:sz w:val="27"/>
           <w:szCs w:val="27"/>
         </w:rPr>
-        <w:t>プロジェクトや取り組みに資金提供しています。これら</w:t>
-      </w:r>
-      <w:r>
-        <w:rPr>
-          <w:rFonts w:ascii="inherit" w:eastAsia="ＭＳ Ｐゴシック" w:hAnsi="inherit" w:cs="ＭＳ Ｐゴシック"/>
-          <w:color w:val="676767"/>
-          <w:kern w:val="0"/>
-          <w:sz w:val="27"/>
-          <w:szCs w:val="27"/>
-        </w:rPr>
-        <w:lastRenderedPageBreak/>
-        <w:t>のリソースについては、</w:t>
-      </w:r>
-      <w:hyperlink r:id="rId13" w:tooltip="https://www.linuxfoundation.org/offerings/open-source-compliance" w:history="1">
+        <w:t>プロジェクトや取り組みに資金提供しています。これらのリソースについては、</w:t>
+      </w:r>
+      <w:hyperlink r:id="rId12" w:tooltip="https://www.linuxfoundation.org/offerings/open-source-compliance" w:history="1">
         <w:r>
           <w:rPr>
             <w:rFonts w:ascii="inherit" w:eastAsia="ＭＳ Ｐゴシック" w:hAnsi="inherit" w:cs="ＭＳ Ｐゴシック"/>
@@ -5985,7 +6400,7 @@
         <w:textAlignment w:val="baseline"/>
         <w:outlineLvl w:val="3"/>
         <w:rPr>
-          <w:rFonts w:ascii="Open Sans" w:eastAsia="ＭＳ Ｐゴシック" w:hAnsi="Open Sans" w:cs="ＭＳ Ｐゴシック" w:hint="eastAsia"/>
+          <w:rFonts w:ascii="Open Sans" w:eastAsia="ＭＳ Ｐゴシック" w:hAnsi="Open Sans" w:cs="ＭＳ Ｐゴシック"/>
           <w:b/>
           <w:bCs/>
           <w:color w:val="444444"/>
@@ -6055,6 +6470,7 @@
           <w:sz w:val="27"/>
           <w:szCs w:val="27"/>
         </w:rPr>
+        <w:lastRenderedPageBreak/>
         <w:t>この仕様は、</w:t>
       </w:r>
       <w:r>
@@ -6077,7 +6493,7 @@
         </w:rPr>
         <w:t>でライセンスされています。このライセンスのコピーはこちらで入手できます</w:t>
       </w:r>
-      <w:ins w:id="71" w:author="工内隆" w:date="2017-05-26T11:58:00Z">
+      <w:ins w:id="95" w:author="工内隆" w:date="2017-05-26T11:58:00Z">
         <w:r>
           <w:rPr>
             <w:rFonts w:ascii="inherit" w:eastAsia="ＭＳ Ｐゴシック" w:hAnsi="inherit" w:cs="ＭＳ Ｐゴシック" w:hint="eastAsia"/>
@@ -6089,7 +6505,7 @@
           <w:t>；</w:t>
         </w:r>
       </w:ins>
-      <w:del w:id="72" w:author="工内隆" w:date="2017-05-26T11:58:00Z">
+      <w:del w:id="96" w:author="工内隆" w:date="2017-05-26T11:58:00Z">
         <w:r>
           <w:rPr>
             <w:rFonts w:ascii="inherit" w:eastAsia="ＭＳ Ｐゴシック" w:hAnsi="inherit" w:cs="ＭＳ Ｐゴシック"/>
@@ -6101,7 +6517,7 @@
           <w:delText>。</w:delText>
         </w:r>
       </w:del>
-      <w:hyperlink r:id="rId14" w:tooltip="https://creativecommons.org/licenses/by/4.0/legalcode" w:history="1">
+      <w:hyperlink r:id="rId13" w:tooltip="https://creativecommons.org/licenses/by/4.0/legalcode" w:history="1">
         <w:r>
           <w:rPr>
             <w:rFonts w:ascii="inherit" w:eastAsia="ＭＳ Ｐゴシック" w:hAnsi="inherit" w:cs="ＭＳ Ｐゴシック"/>
@@ -6124,7 +6540,7 @@
         <w:textAlignment w:val="baseline"/>
         <w:outlineLvl w:val="2"/>
         <w:rPr>
-          <w:rFonts w:ascii="Open Sans" w:eastAsia="ＭＳ Ｐゴシック" w:hAnsi="Open Sans" w:cs="ＭＳ Ｐゴシック" w:hint="eastAsia"/>
+          <w:rFonts w:ascii="Open Sans" w:eastAsia="ＭＳ Ｐゴシック" w:hAnsi="Open Sans" w:cs="ＭＳ Ｐゴシック"/>
           <w:b/>
           <w:bCs/>
           <w:color w:val="444444"/>
@@ -6181,7 +6597,7 @@
         <w:textAlignment w:val="baseline"/>
         <w:outlineLvl w:val="3"/>
         <w:rPr>
-          <w:rFonts w:ascii="Open Sans" w:eastAsia="ＭＳ Ｐゴシック" w:hAnsi="Open Sans" w:cs="ＭＳ Ｐゴシック" w:hint="eastAsia"/>
+          <w:rFonts w:ascii="Open Sans" w:eastAsia="ＭＳ Ｐゴシック" w:hAnsi="Open Sans" w:cs="ＭＳ Ｐゴシック"/>
           <w:b/>
           <w:bCs/>
           <w:color w:val="444444"/>
@@ -6275,7 +6691,7 @@
         </w:rPr>
         <w:t>自己認証は、</w:t>
       </w:r>
-      <w:del w:id="73" w:author="工内隆" w:date="2017-05-26T13:17:00Z">
+      <w:del w:id="97" w:author="工内隆" w:date="2017-05-26T13:17:00Z">
         <w:r>
           <w:rPr>
             <w:rFonts w:ascii="inherit" w:eastAsia="ＭＳ Ｐゴシック" w:hAnsi="inherit" w:cs="ＭＳ Ｐゴシック"/>
@@ -6297,7 +6713,7 @@
           <w:delText xml:space="preserve"> </w:delText>
         </w:r>
       </w:del>
-      <w:ins w:id="74" w:author="工内隆" w:date="2017-05-26T13:17:00Z">
+      <w:ins w:id="98" w:author="工内隆" w:date="2017-05-26T13:17:00Z">
         <w:r>
           <w:rPr>
             <w:rFonts w:ascii="inherit" w:eastAsia="ＭＳ Ｐゴシック" w:hAnsi="inherit" w:cs="ＭＳ Ｐゴシック" w:hint="eastAsia"/>
@@ -6369,7 +6785,7 @@
         </w:rPr>
         <w:t> </w:t>
       </w:r>
-      <w:ins w:id="75" w:author="工内隆" w:date="2017-05-26T13:18:00Z">
+      <w:ins w:id="99" w:author="工内隆" w:date="2017-05-26T13:18:00Z">
         <w:r>
           <w:rPr>
             <w:rFonts w:ascii="inherit" w:eastAsia="ＭＳ Ｐゴシック" w:hAnsi="inherit" w:cs="ＭＳ Ｐゴシック" w:hint="eastAsia"/>
@@ -6381,7 +6797,7 @@
           <w:t>の</w:t>
         </w:r>
       </w:ins>
-      <w:ins w:id="76" w:author="工内隆" w:date="2017-05-26T13:17:00Z">
+      <w:ins w:id="100" w:author="工内隆" w:date="2017-05-26T13:17:00Z">
         <w:r>
           <w:rPr>
             <w:rFonts w:ascii="inherit" w:eastAsia="ＭＳ Ｐゴシック" w:hAnsi="inherit" w:cs="ＭＳ Ｐゴシック"/>
@@ -6393,7 +6809,7 @@
           <w:t>個別のバージョン</w:t>
         </w:r>
       </w:ins>
-      <w:ins w:id="77" w:author="工内隆" w:date="2017-05-26T13:18:00Z">
+      <w:ins w:id="101" w:author="工内隆" w:date="2017-05-26T13:18:00Z">
         <w:r>
           <w:rPr>
             <w:rFonts w:ascii="inherit" w:eastAsia="ＭＳ Ｐゴシック" w:hAnsi="inherit" w:cs="ＭＳ Ｐゴシック" w:hint="eastAsia"/>
@@ -6405,7 +6821,7 @@
           <w:t>に対応して</w:t>
         </w:r>
       </w:ins>
-      <w:del w:id="78" w:author="工内隆" w:date="2017-05-26T13:17:00Z">
+      <w:del w:id="102" w:author="工内隆" w:date="2017-05-26T13:17:00Z">
         <w:r>
           <w:fldChar w:fldCharType="begin"/>
         </w:r>
@@ -6472,7 +6888,7 @@
         </w:r>
       </w:del>
       <w:proofErr w:type="spellStart"/>
-      <w:ins w:id="79" w:author="工内隆" w:date="2017-05-26T13:17:00Z">
+      <w:ins w:id="103" w:author="工内隆" w:date="2017-05-26T13:17:00Z">
         <w:r>
           <w:rPr>
             <w:rFonts w:ascii="inherit" w:eastAsia="ＭＳ Ｐゴシック" w:hAnsi="inherit" w:cs="ＭＳ Ｐゴシック"/>
@@ -6560,7 +6976,7 @@
         </w:rPr>
         <w:t>プロジェクトのオンライン自己認証ウェブアプリによって、自己認証を行えます。オンライン自己認証を完了した</w:t>
       </w:r>
-      <w:ins w:id="80" w:author="工内隆" w:date="2017-05-26T13:20:00Z">
+      <w:ins w:id="104" w:author="工内隆" w:date="2017-05-26T13:20:00Z">
         <w:r>
           <w:rPr>
             <w:rFonts w:ascii="inherit" w:eastAsia="ＭＳ Ｐゴシック" w:hAnsi="inherit" w:cs="ＭＳ Ｐゴシック" w:hint="eastAsia"/>
@@ -6572,7 +6988,7 @@
           <w:t>企業</w:t>
         </w:r>
       </w:ins>
-      <w:del w:id="81" w:author="工内隆" w:date="2017-05-26T13:20:00Z">
+      <w:del w:id="105" w:author="工内隆" w:date="2017-05-26T13:20:00Z">
         <w:r>
           <w:rPr>
             <w:rFonts w:ascii="inherit" w:eastAsia="ＭＳ Ｐゴシック" w:hAnsi="inherit" w:cs="ＭＳ Ｐゴシック"/>
@@ -6604,7 +7020,7 @@
         </w:rPr>
         <w:t xml:space="preserve"> </w:t>
       </w:r>
-      <w:ins w:id="82" w:author="工内隆" w:date="2017-05-26T13:23:00Z">
+      <w:ins w:id="106" w:author="工内隆" w:date="2017-05-26T13:23:00Z">
         <w:r>
           <w:rPr>
             <w:rFonts w:ascii="inherit" w:eastAsia="ＭＳ Ｐゴシック" w:hAnsi="inherit" w:cs="ＭＳ Ｐゴシック" w:hint="eastAsia"/>
@@ -6658,7 +7074,7 @@
         <w:textAlignment w:val="baseline"/>
         <w:outlineLvl w:val="3"/>
         <w:rPr>
-          <w:rFonts w:ascii="Open Sans" w:eastAsia="ＭＳ Ｐゴシック" w:hAnsi="Open Sans" w:cs="ＭＳ Ｐゴシック" w:hint="eastAsia"/>
+          <w:rFonts w:ascii="Open Sans" w:eastAsia="ＭＳ Ｐゴシック" w:hAnsi="Open Sans" w:cs="ＭＳ Ｐゴシック"/>
           <w:b/>
           <w:bCs/>
           <w:color w:val="444444"/>
@@ -6740,7 +7156,7 @@
         </w:rPr>
         <w:t> </w:t>
       </w:r>
-      <w:hyperlink r:id="rId15" w:tooltip="https://certification.openchainproject.org/" w:history="1">
+      <w:hyperlink r:id="rId14" w:tooltip="https://certification.openchainproject.org/" w:history="1">
         <w:r>
           <w:rPr>
             <w:rFonts w:ascii="inherit" w:eastAsia="ＭＳ Ｐゴシック" w:hAnsi="inherit" w:cs="ＭＳ Ｐゴシック"/>
@@ -6783,7 +7199,7 @@
         <w:textAlignment w:val="baseline"/>
         <w:outlineLvl w:val="3"/>
         <w:rPr>
-          <w:rFonts w:ascii="Open Sans" w:eastAsia="ＭＳ Ｐゴシック" w:hAnsi="Open Sans" w:cs="ＭＳ Ｐゴシック" w:hint="eastAsia"/>
+          <w:rFonts w:ascii="Open Sans" w:eastAsia="ＭＳ Ｐゴシック" w:hAnsi="Open Sans" w:cs="ＭＳ Ｐゴシック"/>
           <w:b/>
           <w:bCs/>
           <w:color w:val="444444"/>
@@ -6845,7 +7261,7 @@
           <w:szCs w:val="27"/>
         </w:rPr>
       </w:pPr>
-      <w:hyperlink r:id="rId16" w:tooltip="https://www.openchainproject.org/conformance" w:history="1">
+      <w:hyperlink r:id="rId15" w:tooltip="https://www.openchainproject.org/conformance" w:history="1">
         <w:r>
           <w:rPr>
             <w:rFonts w:ascii="inherit" w:eastAsia="ＭＳ Ｐゴシック" w:hAnsi="inherit" w:cs="ＭＳ Ｐゴシック"/>
@@ -6949,7 +7365,7 @@
         <w:textAlignment w:val="baseline"/>
         <w:outlineLvl w:val="3"/>
         <w:rPr>
-          <w:rFonts w:ascii="Open Sans" w:eastAsia="ＭＳ Ｐゴシック" w:hAnsi="Open Sans" w:cs="ＭＳ Ｐゴシック" w:hint="eastAsia"/>
+          <w:rFonts w:ascii="Open Sans" w:eastAsia="ＭＳ Ｐゴシック" w:hAnsi="Open Sans" w:cs="ＭＳ Ｐゴシック"/>
           <w:b/>
           <w:bCs/>
           <w:color w:val="444444"/>
@@ -6970,7 +7386,7 @@
         </w:rPr>
         <w:t>一旦提出した</w:t>
       </w:r>
-      <w:ins w:id="83" w:author="工内隆" w:date="2017-05-26T13:23:00Z">
+      <w:ins w:id="107" w:author="工内隆" w:date="2017-05-26T13:23:00Z">
         <w:r>
           <w:rPr>
             <w:rFonts w:ascii="Open Sans" w:eastAsia="ＭＳ Ｐゴシック" w:hAnsi="Open Sans" w:cs="ＭＳ Ｐゴシック" w:hint="eastAsia"/>
@@ -6984,7 +7400,7 @@
           <w:t>自己認証</w:t>
         </w:r>
       </w:ins>
-      <w:ins w:id="84" w:author="工内隆" w:date="2017-05-26T13:24:00Z">
+      <w:ins w:id="108" w:author="工内隆" w:date="2017-05-26T13:24:00Z">
         <w:r>
           <w:rPr>
             <w:rFonts w:ascii="Open Sans" w:eastAsia="ＭＳ Ｐゴシック" w:hAnsi="Open Sans" w:cs="ＭＳ Ｐゴシック" w:hint="eastAsia"/>
@@ -7150,7 +7566,7 @@
         <w:textAlignment w:val="baseline"/>
         <w:outlineLvl w:val="3"/>
         <w:rPr>
-          <w:rFonts w:ascii="Open Sans" w:eastAsia="ＭＳ Ｐゴシック" w:hAnsi="Open Sans" w:cs="ＭＳ Ｐゴシック" w:hint="eastAsia"/>
+          <w:rFonts w:ascii="Open Sans" w:eastAsia="ＭＳ Ｐゴシック" w:hAnsi="Open Sans" w:cs="ＭＳ Ｐゴシック"/>
           <w:b/>
           <w:bCs/>
           <w:color w:val="444444"/>
@@ -7194,7 +7610,6 @@
           <w:sz w:val="27"/>
           <w:szCs w:val="27"/>
         </w:rPr>
-        <w:lastRenderedPageBreak/>
         <w:t>証跡とは、</w:t>
       </w:r>
       <w:proofErr w:type="spellStart"/>
@@ -7229,7 +7644,7 @@
         </w:rPr>
         <w:t>適合ポリシーを実施することによ</w:t>
       </w:r>
-      <w:ins w:id="85" w:author="工内隆" w:date="2017-05-26T13:24:00Z">
+      <w:ins w:id="109" w:author="工内隆" w:date="2017-05-26T13:24:00Z">
         <w:r>
           <w:rPr>
             <w:rFonts w:ascii="inherit" w:eastAsia="ＭＳ Ｐゴシック" w:hAnsi="inherit" w:cs="ＭＳ Ｐゴシック" w:hint="eastAsia"/>
@@ -7261,25 +7676,26 @@
         <w:textAlignment w:val="baseline"/>
         <w:outlineLvl w:val="3"/>
         <w:rPr>
-          <w:rFonts w:ascii="Open Sans" w:eastAsia="ＭＳ Ｐゴシック" w:hAnsi="Open Sans" w:cs="ＭＳ Ｐゴシック" w:hint="eastAsia"/>
-          <w:b/>
-          <w:bCs/>
-          <w:color w:val="444444"/>
-          <w:kern w:val="0"/>
-          <w:sz w:val="27"/>
-          <w:szCs w:val="27"/>
-        </w:rPr>
-      </w:pPr>
-      <w:r>
-        <w:rPr>
-          <w:rFonts w:ascii="Open Sans" w:eastAsia="ＭＳ Ｐゴシック" w:hAnsi="Open Sans" w:cs="ＭＳ Ｐゴシック"/>
-          <w:b/>
-          <w:bCs/>
-          <w:color w:val="444444"/>
-          <w:kern w:val="0"/>
-          <w:sz w:val="27"/>
-          <w:szCs w:val="27"/>
-        </w:rPr>
+          <w:rFonts w:ascii="Open Sans" w:eastAsia="ＭＳ Ｐゴシック" w:hAnsi="Open Sans" w:cs="ＭＳ Ｐゴシック"/>
+          <w:b/>
+          <w:bCs/>
+          <w:color w:val="444444"/>
+          <w:kern w:val="0"/>
+          <w:sz w:val="27"/>
+          <w:szCs w:val="27"/>
+        </w:rPr>
+      </w:pPr>
+      <w:r>
+        <w:rPr>
+          <w:rFonts w:ascii="Open Sans" w:eastAsia="ＭＳ Ｐゴシック" w:hAnsi="Open Sans" w:cs="ＭＳ Ｐゴシック"/>
+          <w:b/>
+          <w:bCs/>
+          <w:color w:val="444444"/>
+          <w:kern w:val="0"/>
+          <w:sz w:val="27"/>
+          <w:szCs w:val="27"/>
+        </w:rPr>
+        <w:lastRenderedPageBreak/>
         <w:t>もし、他の組織による提出物に同意できないときは、どうすればよいですか？</w:t>
       </w:r>
     </w:p>
@@ -7388,7 +7804,7 @@
         <w:textAlignment w:val="baseline"/>
         <w:outlineLvl w:val="3"/>
         <w:rPr>
-          <w:rFonts w:ascii="Open Sans" w:eastAsia="ＭＳ Ｐゴシック" w:hAnsi="Open Sans" w:cs="ＭＳ Ｐゴシック" w:hint="eastAsia"/>
+          <w:rFonts w:ascii="Open Sans" w:eastAsia="ＭＳ Ｐゴシック" w:hAnsi="Open Sans" w:cs="ＭＳ Ｐゴシック"/>
           <w:b/>
           <w:bCs/>
           <w:color w:val="444444"/>
@@ -7444,7 +7860,7 @@
         <w:textAlignment w:val="baseline"/>
         <w:outlineLvl w:val="3"/>
         <w:rPr>
-          <w:rFonts w:ascii="Open Sans" w:eastAsia="ＭＳ Ｐゴシック" w:hAnsi="Open Sans" w:cs="ＭＳ Ｐゴシック" w:hint="eastAsia"/>
+          <w:rFonts w:ascii="Open Sans" w:eastAsia="ＭＳ Ｐゴシック" w:hAnsi="Open Sans" w:cs="ＭＳ Ｐゴシック"/>
           <w:b/>
           <w:bCs/>
           <w:color w:val="444444"/>
@@ -7500,7 +7916,7 @@
         </w:rPr>
         <w:t> </w:t>
       </w:r>
-      <w:hyperlink r:id="rId17" w:tooltip="openchain-conformance@linux-foundation.com" w:history="1">
+      <w:hyperlink r:id="rId16" w:tooltip="openchain-conformance@linux-foundation.com" w:history="1">
         <w:r>
           <w:rPr>
             <w:rFonts w:ascii="inherit" w:eastAsia="ＭＳ Ｐゴシック" w:hAnsi="inherit" w:cs="ＭＳ Ｐゴシック"/>
@@ -7563,7 +7979,7 @@
         <w:textAlignment w:val="baseline"/>
         <w:outlineLvl w:val="3"/>
         <w:rPr>
-          <w:rFonts w:ascii="Open Sans" w:eastAsia="ＭＳ Ｐゴシック" w:hAnsi="Open Sans" w:cs="ＭＳ Ｐゴシック" w:hint="eastAsia"/>
+          <w:rFonts w:ascii="Open Sans" w:eastAsia="ＭＳ Ｐゴシック" w:hAnsi="Open Sans" w:cs="ＭＳ Ｐゴシック"/>
           <w:b/>
           <w:bCs/>
           <w:color w:val="444444"/>
@@ -7704,7 +8120,7 @@
         <w:textAlignment w:val="baseline"/>
         <w:outlineLvl w:val="2"/>
         <w:rPr>
-          <w:rFonts w:ascii="Open Sans" w:eastAsia="ＭＳ Ｐゴシック" w:hAnsi="Open Sans" w:cs="ＭＳ Ｐゴシック" w:hint="eastAsia"/>
+          <w:rFonts w:ascii="Open Sans" w:eastAsia="ＭＳ Ｐゴシック" w:hAnsi="Open Sans" w:cs="ＭＳ Ｐゴシック"/>
           <w:b/>
           <w:bCs/>
           <w:color w:val="444444"/>
@@ -7761,7 +8177,7 @@
         <w:textAlignment w:val="baseline"/>
         <w:outlineLvl w:val="3"/>
         <w:rPr>
-          <w:rFonts w:ascii="Open Sans" w:eastAsia="ＭＳ Ｐゴシック" w:hAnsi="Open Sans" w:cs="ＭＳ Ｐゴシック" w:hint="eastAsia"/>
+          <w:rFonts w:ascii="Open Sans" w:eastAsia="ＭＳ Ｐゴシック" w:hAnsi="Open Sans" w:cs="ＭＳ Ｐゴシック"/>
           <w:b/>
           <w:bCs/>
           <w:color w:val="444444"/>
@@ -7947,7 +8363,7 @@
         <w:textAlignment w:val="baseline"/>
         <w:outlineLvl w:val="3"/>
         <w:rPr>
-          <w:rFonts w:ascii="Open Sans" w:eastAsia="ＭＳ Ｐゴシック" w:hAnsi="Open Sans" w:cs="ＭＳ Ｐゴシック" w:hint="eastAsia"/>
+          <w:rFonts w:ascii="Open Sans" w:eastAsia="ＭＳ Ｐゴシック" w:hAnsi="Open Sans" w:cs="ＭＳ Ｐゴシック"/>
           <w:b/>
           <w:bCs/>
           <w:color w:val="444444"/>
@@ -7994,7 +8410,7 @@
         </w:rPr>
         <w:t>カリキュラムの</w:t>
       </w:r>
-      <w:ins w:id="86" w:author="工内隆" w:date="2017-05-26T13:26:00Z">
+      <w:ins w:id="110" w:author="工内隆" w:date="2017-05-26T13:26:00Z">
         <w:r>
           <w:rPr>
             <w:rFonts w:ascii="Open Sans" w:eastAsia="ＭＳ Ｐゴシック" w:hAnsi="Open Sans" w:cs="ＭＳ Ｐゴシック" w:hint="eastAsia"/>
@@ -8008,7 +8424,7 @@
           <w:t>対象</w:t>
         </w:r>
       </w:ins>
-      <w:del w:id="87" w:author="工内隆" w:date="2017-05-26T13:26:00Z">
+      <w:del w:id="111" w:author="工内隆" w:date="2017-05-26T13:26:00Z">
         <w:r>
           <w:rPr>
             <w:rFonts w:ascii="Open Sans" w:eastAsia="ＭＳ Ｐゴシック" w:hAnsi="Open Sans" w:cs="ＭＳ Ｐゴシック"/>
@@ -8058,7 +8474,6 @@
           <w:sz w:val="27"/>
           <w:szCs w:val="27"/>
         </w:rPr>
-        <w:lastRenderedPageBreak/>
         <w:t>OpenChain</w:t>
       </w:r>
       <w:proofErr w:type="spellEnd"/>
@@ -8102,7 +8517,7 @@
         </w:rPr>
         <w:t>ソフトウェアを出荷</w:t>
       </w:r>
-      <w:ins w:id="88" w:author="工内隆" w:date="2017-05-26T13:26:00Z">
+      <w:ins w:id="112" w:author="工内隆" w:date="2017-05-26T13:26:00Z">
         <w:r>
           <w:rPr>
             <w:rFonts w:ascii="inherit" w:eastAsia="ＭＳ Ｐゴシック" w:hAnsi="inherit" w:cs="ＭＳ Ｐゴシック" w:hint="eastAsia"/>
@@ -8114,7 +8529,7 @@
           <w:t>す</w:t>
         </w:r>
       </w:ins>
-      <w:ins w:id="89" w:author="工内隆" w:date="2017-05-26T13:27:00Z">
+      <w:ins w:id="113" w:author="工内隆" w:date="2017-05-26T13:27:00Z">
         <w:r>
           <w:rPr>
             <w:rFonts w:ascii="inherit" w:eastAsia="ＭＳ Ｐゴシック" w:hAnsi="inherit" w:cs="ＭＳ Ｐゴシック" w:hint="eastAsia"/>
@@ -8126,7 +8541,7 @@
           <w:t>る企業、および</w:t>
         </w:r>
       </w:ins>
-      <w:del w:id="90" w:author="工内隆" w:date="2017-05-26T13:27:00Z">
+      <w:del w:id="114" w:author="工内隆" w:date="2017-05-26T13:27:00Z">
         <w:r>
           <w:rPr>
             <w:rFonts w:ascii="inherit" w:eastAsia="ＭＳ Ｐゴシック" w:hAnsi="inherit" w:cs="ＭＳ Ｐゴシック"/>
@@ -8148,7 +8563,7 @@
         </w:rPr>
         <w:t>、そのようなソフトウェアをサプライチェーンから受け取る</w:t>
       </w:r>
-      <w:del w:id="91" w:author="工内隆" w:date="2017-05-26T13:22:00Z">
+      <w:del w:id="115" w:author="工内隆" w:date="2017-05-26T13:22:00Z">
         <w:r>
           <w:rPr>
             <w:rFonts w:ascii="inherit" w:eastAsia="ＭＳ Ｐゴシック" w:hAnsi="inherit" w:cs="ＭＳ Ｐゴシック"/>
@@ -8160,7 +8575,7 @@
           <w:delText>会社</w:delText>
         </w:r>
       </w:del>
-      <w:ins w:id="92" w:author="工内隆" w:date="2017-05-26T13:22:00Z">
+      <w:ins w:id="116" w:author="工内隆" w:date="2017-05-26T13:22:00Z">
         <w:r>
           <w:rPr>
             <w:rFonts w:ascii="inherit" w:eastAsia="ＭＳ Ｐゴシック" w:hAnsi="inherit" w:cs="ＭＳ Ｐゴシック" w:hint="eastAsia"/>
@@ -8192,7 +8607,7 @@
         <w:textAlignment w:val="baseline"/>
         <w:outlineLvl w:val="3"/>
         <w:rPr>
-          <w:rFonts w:ascii="Open Sans" w:eastAsia="ＭＳ Ｐゴシック" w:hAnsi="Open Sans" w:cs="ＭＳ Ｐゴシック" w:hint="eastAsia"/>
+          <w:rFonts w:ascii="Open Sans" w:eastAsia="ＭＳ Ｐゴシック" w:hAnsi="Open Sans" w:cs="ＭＳ Ｐゴシック"/>
           <w:b/>
           <w:bCs/>
           <w:color w:val="444444"/>
@@ -8212,6 +8627,7 @@
           <w:sz w:val="27"/>
           <w:szCs w:val="27"/>
         </w:rPr>
+        <w:lastRenderedPageBreak/>
         <w:t>OpenChain</w:t>
       </w:r>
       <w:proofErr w:type="spellEnd"/>
@@ -8264,7 +8680,7 @@
         </w:rPr>
         <w:t>この参照スライドは、半日のトレーニングセッションで</w:t>
       </w:r>
-      <w:ins w:id="93" w:author="工内隆" w:date="2017-05-26T13:27:00Z">
+      <w:ins w:id="117" w:author="工内隆" w:date="2017-05-26T13:27:00Z">
         <w:r>
           <w:rPr>
             <w:rFonts w:ascii="inherit" w:eastAsia="ＭＳ Ｐゴシック" w:hAnsi="inherit" w:cs="ＭＳ Ｐゴシック" w:hint="eastAsia"/>
@@ -8276,7 +8692,7 @@
           <w:t>提供</w:t>
         </w:r>
       </w:ins>
-      <w:del w:id="94" w:author="工内隆" w:date="2017-05-26T13:27:00Z">
+      <w:del w:id="118" w:author="工内隆" w:date="2017-05-26T13:27:00Z">
         <w:r>
           <w:rPr>
             <w:rFonts w:ascii="inherit" w:eastAsia="ＭＳ Ｐゴシック" w:hAnsi="inherit" w:cs="ＭＳ Ｐゴシック"/>
@@ -8298,7 +8714,7 @@
         </w:rPr>
         <w:t>されるように作られています。この資料は複数の章に分かれているので、異なる時間割で柔軟に</w:t>
       </w:r>
-      <w:ins w:id="95" w:author="工内隆" w:date="2017-05-26T13:27:00Z">
+      <w:ins w:id="119" w:author="工内隆" w:date="2017-05-26T13:27:00Z">
         <w:r>
           <w:rPr>
             <w:rFonts w:ascii="inherit" w:eastAsia="ＭＳ Ｐゴシック" w:hAnsi="inherit" w:cs="ＭＳ Ｐゴシック" w:hint="eastAsia"/>
@@ -8310,7 +8726,7 @@
           <w:t>提供</w:t>
         </w:r>
       </w:ins>
-      <w:del w:id="96" w:author="工内隆" w:date="2017-05-26T13:27:00Z">
+      <w:del w:id="120" w:author="工内隆" w:date="2017-05-26T13:27:00Z">
         <w:r>
           <w:rPr>
             <w:rFonts w:ascii="inherit" w:eastAsia="ＭＳ Ｐゴシック" w:hAnsi="inherit" w:cs="ＭＳ Ｐゴシック"/>
@@ -8352,7 +8768,7 @@
         </w:rPr>
         <w:t>でライセンスされているので、各社が必要なセクションを</w:t>
       </w:r>
-      <w:ins w:id="97" w:author="工内隆" w:date="2017-05-26T13:28:00Z">
+      <w:ins w:id="121" w:author="工内隆" w:date="2017-05-26T13:28:00Z">
         <w:r>
           <w:rPr>
             <w:rFonts w:ascii="inherit" w:eastAsia="ＭＳ Ｐゴシック" w:hAnsi="inherit" w:cs="ＭＳ Ｐゴシック" w:hint="eastAsia"/>
@@ -8364,7 +8780,7 @@
           <w:t>取捨</w:t>
         </w:r>
       </w:ins>
-      <w:del w:id="98" w:author="工内隆" w:date="2017-05-26T13:28:00Z">
+      <w:del w:id="122" w:author="工内隆" w:date="2017-05-26T13:28:00Z">
         <w:r>
           <w:rPr>
             <w:rFonts w:ascii="inherit" w:eastAsia="ＭＳ Ｐゴシック" w:hAnsi="inherit" w:cs="ＭＳ Ｐゴシック"/>
@@ -8396,7 +8812,7 @@
         <w:textAlignment w:val="baseline"/>
         <w:outlineLvl w:val="3"/>
         <w:rPr>
-          <w:rFonts w:ascii="Open Sans" w:eastAsia="ＭＳ Ｐゴシック" w:hAnsi="Open Sans" w:cs="ＭＳ Ｐゴシック" w:hint="eastAsia"/>
+          <w:rFonts w:ascii="Open Sans" w:eastAsia="ＭＳ Ｐゴシック" w:hAnsi="Open Sans" w:cs="ＭＳ Ｐゴシック"/>
           <w:b/>
           <w:bCs/>
           <w:color w:val="444444"/>
@@ -8417,7 +8833,7 @@
         </w:rPr>
         <w:t>知的所有権のセクションは、どの</w:t>
       </w:r>
-      <w:ins w:id="99" w:author="工内隆" w:date="2017-05-26T13:28:00Z">
+      <w:ins w:id="123" w:author="工内隆" w:date="2017-05-26T13:28:00Z">
         <w:r>
           <w:rPr>
             <w:rFonts w:ascii="Open Sans" w:eastAsia="ＭＳ Ｐゴシック" w:hAnsi="Open Sans" w:cs="ＭＳ Ｐゴシック" w:hint="eastAsia"/>
@@ -8431,7 +8847,7 @@
           <w:t>国</w:t>
         </w:r>
       </w:ins>
-      <w:del w:id="100" w:author="工内隆" w:date="2017-05-26T13:28:00Z">
+      <w:del w:id="124" w:author="工内隆" w:date="2017-05-26T13:28:00Z">
         <w:r>
           <w:rPr>
             <w:rFonts w:ascii="Open Sans" w:eastAsia="ＭＳ Ｐゴシック" w:hAnsi="Open Sans" w:cs="ＭＳ Ｐゴシック"/>
@@ -8504,7 +8920,7 @@
         </w:rPr>
         <w:t>カリキュラムの参照スライドは、米国の法規にフォーカスしています。この参照スライドを社内トレーニングに使用する際は、このことを考慮に入れる必要があります。異なる</w:t>
       </w:r>
-      <w:ins w:id="101" w:author="工内隆" w:date="2017-05-26T13:29:00Z">
+      <w:ins w:id="125" w:author="工内隆" w:date="2017-05-26T13:29:00Z">
         <w:r>
           <w:rPr>
             <w:rFonts w:ascii="inherit" w:eastAsia="ＭＳ Ｐゴシック" w:hAnsi="inherit" w:cs="ＭＳ Ｐゴシック" w:hint="eastAsia"/>
@@ -8516,7 +8932,7 @@
           <w:t>国</w:t>
         </w:r>
       </w:ins>
-      <w:del w:id="102" w:author="工内隆" w:date="2017-05-26T13:29:00Z">
+      <w:del w:id="126" w:author="工内隆" w:date="2017-05-26T13:29:00Z">
         <w:r>
           <w:rPr>
             <w:rFonts w:ascii="inherit" w:eastAsia="ＭＳ Ｐゴシック" w:hAnsi="inherit" w:cs="ＭＳ Ｐゴシック"/>
@@ -8548,7 +8964,7 @@
         <w:textAlignment w:val="baseline"/>
         <w:outlineLvl w:val="3"/>
         <w:rPr>
-          <w:rFonts w:ascii="Open Sans" w:eastAsia="ＭＳ Ｐゴシック" w:hAnsi="Open Sans" w:cs="ＭＳ Ｐゴシック" w:hint="eastAsia"/>
+          <w:rFonts w:ascii="Open Sans" w:eastAsia="ＭＳ Ｐゴシック" w:hAnsi="Open Sans" w:cs="ＭＳ Ｐゴシック"/>
           <w:b/>
           <w:bCs/>
           <w:color w:val="444444"/>
@@ -8594,7 +9010,7 @@
         </w:rPr>
         <w:t>いいえ。これはあくまでも参照資料</w:t>
       </w:r>
-      <w:del w:id="103" w:author="工内隆" w:date="2017-05-26T13:29:00Z">
+      <w:del w:id="127" w:author="工内隆" w:date="2017-05-26T13:29:00Z">
         <w:r>
           <w:rPr>
             <w:rFonts w:ascii="inherit" w:eastAsia="ＭＳ Ｐゴシック" w:hAnsi="inherit" w:cs="ＭＳ Ｐゴシック"/>
@@ -8616,7 +9032,7 @@
         </w:rPr>
         <w:t>です。</w:t>
       </w:r>
-      <w:del w:id="104" w:author="工内隆" w:date="2017-05-26T13:22:00Z">
+      <w:del w:id="128" w:author="工内隆" w:date="2017-05-26T13:22:00Z">
         <w:r>
           <w:rPr>
             <w:rFonts w:ascii="inherit" w:eastAsia="ＭＳ Ｐゴシック" w:hAnsi="inherit" w:cs="ＭＳ Ｐゴシック"/>
@@ -8628,7 +9044,7 @@
           <w:delText>会社</w:delText>
         </w:r>
       </w:del>
-      <w:ins w:id="105" w:author="工内隆" w:date="2017-05-26T13:22:00Z">
+      <w:ins w:id="129" w:author="工内隆" w:date="2017-05-26T13:22:00Z">
         <w:r>
           <w:rPr>
             <w:rFonts w:ascii="inherit" w:eastAsia="ＭＳ Ｐゴシック" w:hAnsi="inherit" w:cs="ＭＳ Ｐゴシック" w:hint="eastAsia"/>
@@ -8844,7 +9260,7 @@
         <w:textAlignment w:val="baseline"/>
         <w:outlineLvl w:val="3"/>
         <w:rPr>
-          <w:rFonts w:ascii="Open Sans" w:eastAsia="ＭＳ Ｐゴシック" w:hAnsi="Open Sans" w:cs="ＭＳ Ｐゴシック" w:hint="eastAsia"/>
+          <w:rFonts w:ascii="Open Sans" w:eastAsia="ＭＳ Ｐゴシック" w:hAnsi="Open Sans" w:cs="ＭＳ Ｐゴシック"/>
           <w:b/>
           <w:bCs/>
           <w:color w:val="444444"/>
@@ -8865,7 +9281,7 @@
         </w:rPr>
         <w:t>どうすれば</w:t>
       </w:r>
-      <w:del w:id="106" w:author="工内隆" w:date="2017-05-26T13:22:00Z">
+      <w:del w:id="130" w:author="工内隆" w:date="2017-05-26T13:22:00Z">
         <w:r>
           <w:rPr>
             <w:rFonts w:ascii="Open Sans" w:eastAsia="ＭＳ Ｐゴシック" w:hAnsi="Open Sans" w:cs="ＭＳ Ｐゴシック"/>
@@ -8879,7 +9295,7 @@
           <w:delText>会社</w:delText>
         </w:r>
       </w:del>
-      <w:ins w:id="107" w:author="工内隆" w:date="2017-05-26T13:22:00Z">
+      <w:ins w:id="131" w:author="工内隆" w:date="2017-05-26T13:22:00Z">
         <w:r>
           <w:rPr>
             <w:rFonts w:ascii="Open Sans" w:eastAsia="ＭＳ Ｐゴシック" w:hAnsi="Open Sans" w:cs="ＭＳ Ｐゴシック" w:hint="eastAsia"/>
@@ -9080,7 +9496,7 @@
     </w:p>
     <w:p/>
     <w:sectPr>
-      <w:footerReference w:type="default" r:id="rId18"/>
+      <w:footerReference w:type="default" r:id="rId17"/>
       <w:pgSz w:w="11906" w:h="16838"/>
       <w:pgMar w:top="1985" w:right="1701" w:bottom="1701" w:left="1701" w:header="851" w:footer="850" w:gutter="0"/>
       <w:cols w:space="425"/>
@@ -9138,7 +9554,6 @@
       <w:pPr>
         <w:pStyle w:val="ab"/>
         <w:rPr>
-          <w:rFonts w:hint="eastAsia"/>
           <w:i/>
         </w:rPr>
       </w:pPr>
@@ -9323,9 +9738,6 @@
     <w:p>
       <w:pPr>
         <w:pStyle w:val="ab"/>
-        <w:rPr>
-          <w:rFonts w:hint="eastAsia"/>
-        </w:rPr>
       </w:pPr>
       <w:r>
         <w:rPr>
@@ -9887,8 +10299,643 @@
         </w:rPr>
         <w:t>」</w:t>
       </w:r>
-      <w:bookmarkStart w:id="18" w:name="_GoBack"/>
-      <w:bookmarkEnd w:id="18"/>
+    </w:p>
+  </w:comment>
+  <w:comment w:id="19" w:author="tani" w:date="2017-05-29T13:49:00Z" w:initials="N">
+    <w:p>
+      <w:pPr>
+        <w:pStyle w:val="ab"/>
+      </w:pPr>
+      <w:r>
+        <w:rPr>
+          <w:rStyle w:val="aa"/>
+        </w:rPr>
+        <w:annotationRef/>
+      </w:r>
+      <w:r>
+        <w:rPr>
+          <w:rFonts w:hint="eastAsia"/>
+        </w:rPr>
+        <w:t>ちょっとぎこちない感じがしたのでこんな形でいかがでしょうか。「</w:t>
+      </w:r>
+      <w:proofErr w:type="spellStart"/>
+      <w:r>
+        <w:rPr>
+          <w:rFonts w:hint="eastAsia"/>
+        </w:rPr>
+        <w:t>OpenChain</w:t>
+      </w:r>
+      <w:proofErr w:type="spellEnd"/>
+      <w:r>
+        <w:rPr>
+          <w:rFonts w:hint="eastAsia"/>
+        </w:rPr>
+        <w:t>に適合している組織</w:t>
+      </w:r>
+      <w:r>
+        <w:rPr>
+          <w:rFonts w:hint="eastAsia"/>
+        </w:rPr>
+        <w:t>を</w:t>
+      </w:r>
+      <w:r>
+        <w:rPr>
+          <w:rFonts w:hint="eastAsia"/>
+        </w:rPr>
+        <w:t>どう</w:t>
+      </w:r>
+      <w:r>
+        <w:rPr>
+          <w:rFonts w:hint="eastAsia"/>
+        </w:rPr>
+        <w:t>すれば</w:t>
+      </w:r>
+      <w:r>
+        <w:rPr>
+          <w:rFonts w:hint="eastAsia"/>
+        </w:rPr>
+        <w:t>知ることができますか？」</w:t>
+      </w:r>
+    </w:p>
+  </w:comment>
+  <w:comment w:id="20" w:author="tani" w:date="2017-05-29T14:12:00Z" w:initials="N">
+    <w:p>
+      <w:pPr>
+        <w:pStyle w:val="ab"/>
+      </w:pPr>
+      <w:r>
+        <w:rPr>
+          <w:rStyle w:val="aa"/>
+        </w:rPr>
+        <w:annotationRef/>
+      </w:r>
+      <w:r>
+        <w:rPr>
+          <w:rFonts w:hint="eastAsia"/>
+        </w:rPr>
+        <w:t>こんな感じはいかがでしょうか？</w:t>
+      </w:r>
+    </w:p>
+    <w:p>
+      <w:pPr>
+        <w:pStyle w:val="ab"/>
+      </w:pPr>
+      <w:r>
+        <w:rPr>
+          <w:rFonts w:hint="eastAsia"/>
+        </w:rPr>
+        <w:t>「</w:t>
+      </w:r>
+      <w:r>
+        <w:rPr>
+          <w:rFonts w:hint="eastAsia"/>
+          <w:b/>
+        </w:rPr>
+        <w:t>「</w:t>
+      </w:r>
+      <w:proofErr w:type="spellStart"/>
+      <w:r>
+        <w:rPr>
+          <w:rFonts w:hint="eastAsia"/>
+          <w:b/>
+        </w:rPr>
+        <w:t>OpenChain</w:t>
+      </w:r>
+      <w:proofErr w:type="spellEnd"/>
+      <w:r>
+        <w:rPr>
+          <w:rFonts w:hint="eastAsia"/>
+          <w:b/>
+        </w:rPr>
+        <w:t>適合組織（</w:t>
+      </w:r>
+      <w:proofErr w:type="spellStart"/>
+      <w:r>
+        <w:rPr>
+          <w:rFonts w:hint="eastAsia"/>
+          <w:b/>
+        </w:rPr>
+        <w:t>OpenChain</w:t>
+      </w:r>
+      <w:proofErr w:type="spellEnd"/>
+      <w:r>
+        <w:rPr>
+          <w:b/>
+        </w:rPr>
+        <w:t xml:space="preserve"> Conformant Organization</w:t>
+      </w:r>
+      <w:r>
+        <w:rPr>
+          <w:rFonts w:hint="eastAsia"/>
+          <w:b/>
+        </w:rPr>
+        <w:t>）」</w:t>
+      </w:r>
+      <w:r>
+        <w:rPr>
+          <w:rFonts w:hint="eastAsia"/>
+        </w:rPr>
+        <w:t>のリストを</w:t>
+      </w:r>
+      <w:r>
+        <w:rPr>
+          <w:rFonts w:hint="eastAsia"/>
+        </w:rPr>
+        <w:t>保有している</w:t>
+      </w:r>
+      <w:r>
+        <w:rPr>
+          <w:rFonts w:hint="eastAsia"/>
+        </w:rPr>
+        <w:t>のでそちらをご覧ください。」</w:t>
+      </w:r>
+    </w:p>
+  </w:comment>
+  <w:comment w:id="21" w:author="tani" w:date="2017-05-29T14:22:00Z" w:initials="N">
+    <w:p>
+      <w:pPr>
+        <w:pStyle w:val="ab"/>
+      </w:pPr>
+      <w:r>
+        <w:rPr>
+          <w:rStyle w:val="aa"/>
+        </w:rPr>
+        <w:annotationRef/>
+      </w:r>
+      <w:r>
+        <w:rPr>
+          <w:rFonts w:hint="eastAsia"/>
+        </w:rPr>
+        <w:t>あまり変わらないかもしれませんが、</w:t>
+      </w:r>
+      <w:r>
+        <w:rPr>
+          <w:rFonts w:hint="eastAsia"/>
+          <w:i/>
+        </w:rPr>
+        <w:t>「</w:t>
+      </w:r>
+      <w:proofErr w:type="spellStart"/>
+      <w:r>
+        <w:rPr>
+          <w:rFonts w:hint="eastAsia"/>
+          <w:i/>
+        </w:rPr>
+        <w:t>OpenChain</w:t>
+      </w:r>
+      <w:proofErr w:type="spellEnd"/>
+      <w:r>
+        <w:rPr>
+          <w:rFonts w:hint="eastAsia"/>
+          <w:i/>
+        </w:rPr>
+        <w:t>ではどういった活動をしていますか？」</w:t>
+      </w:r>
+      <w:r>
+        <w:rPr>
+          <w:rFonts w:hint="eastAsia"/>
+        </w:rPr>
+        <w:t>とかはいかがでしょうか。</w:t>
+      </w:r>
+    </w:p>
+  </w:comment>
+  <w:comment w:id="23" w:author="tani" w:date="2017-05-29T14:25:00Z" w:initials="N">
+    <w:p>
+      <w:pPr>
+        <w:pStyle w:val="ab"/>
+      </w:pPr>
+      <w:r>
+        <w:rPr>
+          <w:rStyle w:val="aa"/>
+        </w:rPr>
+        <w:annotationRef/>
+      </w:r>
+      <w:r>
+        <w:rPr>
+          <w:rFonts w:hint="eastAsia"/>
+        </w:rPr>
+        <w:t>固有名詞となっている点も踏まえこんな感じはいかがでしょうか？「</w:t>
+      </w:r>
+      <w:r>
+        <w:rPr>
+          <w:rFonts w:hint="eastAsia"/>
+          <w:b/>
+        </w:rPr>
+        <w:t>仕様ワーキンググループ（</w:t>
+      </w:r>
+      <w:r>
+        <w:rPr>
+          <w:rFonts w:hint="eastAsia"/>
+          <w:b/>
+        </w:rPr>
+        <w:t>Specification Working Group</w:t>
+      </w:r>
+      <w:r>
+        <w:rPr>
+          <w:rFonts w:hint="eastAsia"/>
+          <w:b/>
+        </w:rPr>
+        <w:t>）</w:t>
+      </w:r>
+      <w:r>
+        <w:rPr>
+          <w:rFonts w:hint="eastAsia"/>
+        </w:rPr>
+        <w:t>」※続く</w:t>
+      </w:r>
+      <w:r>
+        <w:rPr>
+          <w:rFonts w:hint="eastAsia"/>
+        </w:rPr>
+        <w:t>2</w:t>
+      </w:r>
+      <w:r>
+        <w:rPr>
+          <w:rFonts w:hint="eastAsia"/>
+        </w:rPr>
+        <w:t>つも同様な表記。</w:t>
+      </w:r>
+    </w:p>
+    <w:p>
+      <w:pPr>
+        <w:pStyle w:val="ab"/>
+        <w:rPr>
+          <w:rFonts w:hint="eastAsia"/>
+        </w:rPr>
+      </w:pPr>
+      <w:r>
+        <w:rPr>
+          <w:rFonts w:hint="eastAsia"/>
+        </w:rPr>
+        <w:t>#</w:t>
+      </w:r>
+      <w:r>
+        <w:rPr>
+          <w:rFonts w:hint="eastAsia"/>
+        </w:rPr>
+        <w:t>ただ</w:t>
+      </w:r>
+      <w:r>
+        <w:rPr>
+          <w:rFonts w:hint="eastAsia"/>
+        </w:rPr>
+        <w:t>言葉の切れが悪いので</w:t>
+      </w:r>
+      <w:r>
+        <w:rPr>
+          <w:rFonts w:hint="eastAsia"/>
+        </w:rPr>
+        <w:t>すね</w:t>
+      </w:r>
+      <w:r>
+        <w:rPr>
+          <w:rFonts w:hint="eastAsia"/>
+        </w:rPr>
+        <w:t>（笑）</w:t>
+      </w:r>
+    </w:p>
+  </w:comment>
+  <w:comment w:id="25" w:author="tani" w:date="2017-05-29T14:29:00Z" w:initials="N">
+    <w:p>
+      <w:pPr>
+        <w:pStyle w:val="ab"/>
+      </w:pPr>
+      <w:r>
+        <w:rPr>
+          <w:rFonts w:hint="eastAsia"/>
+        </w:rPr>
+        <w:t>個人的には「</w:t>
+      </w:r>
+      <w:r>
+        <w:rPr>
+          <w:rStyle w:val="aa"/>
+        </w:rPr>
+        <w:annotationRef/>
+      </w:r>
+      <w:r>
+        <w:rPr>
+          <w:rFonts w:hint="eastAsia"/>
+        </w:rPr>
+        <w:t>明確にし、公開します」がよいかも。</w:t>
+      </w:r>
+    </w:p>
+  </w:comment>
+  <w:comment w:id="27" w:author="tani" w:date="2017-05-29T14:32:00Z" w:initials="N">
+    <w:p>
+      <w:pPr>
+        <w:pStyle w:val="ab"/>
+      </w:pPr>
+      <w:r>
+        <w:rPr>
+          <w:rStyle w:val="aa"/>
+        </w:rPr>
+        <w:annotationRef/>
+      </w:r>
+      <w:r>
+        <w:rPr>
+          <w:rFonts w:hint="eastAsia"/>
+        </w:rPr>
+        <w:t>「支援」ではいかがでしょう（項番</w:t>
+      </w:r>
+      <w:r>
+        <w:rPr>
+          <w:rFonts w:hint="eastAsia"/>
+        </w:rPr>
+        <w:t>3</w:t>
+      </w:r>
+      <w:r>
+        <w:rPr>
+          <w:rFonts w:hint="eastAsia"/>
+        </w:rPr>
+        <w:t>も）</w:t>
+      </w:r>
+    </w:p>
+  </w:comment>
+  <w:comment w:id="29" w:author="tani" w:date="2017-05-29T14:31:00Z" w:initials="N">
+    <w:p>
+      <w:pPr>
+        <w:pStyle w:val="ab"/>
+      </w:pPr>
+      <w:r>
+        <w:rPr>
+          <w:rStyle w:val="aa"/>
+        </w:rPr>
+        <w:annotationRef/>
+      </w:r>
+      <w:r>
+        <w:rPr>
+          <w:rFonts w:hint="eastAsia"/>
+        </w:rPr>
+        <w:t>前段に合わせて「適合」でよいのではないでしょうか？</w:t>
+      </w:r>
+    </w:p>
+  </w:comment>
+  <w:comment w:id="30" w:author="tani" w:date="2017-05-29T14:31:00Z" w:initials="N">
+    <w:p>
+      <w:pPr>
+        <w:pStyle w:val="ab"/>
+      </w:pPr>
+      <w:r>
+        <w:rPr>
+          <w:rStyle w:val="aa"/>
+        </w:rPr>
+        <w:annotationRef/>
+      </w:r>
+      <w:r>
+        <w:rPr>
+          <w:rFonts w:hint="eastAsia"/>
+        </w:rPr>
+        <w:t>仕様書では</w:t>
+      </w:r>
+      <w:r>
+        <w:rPr>
+          <w:rFonts w:hint="eastAsia"/>
+        </w:rPr>
+        <w:t>「遵守」で統一されました。</w:t>
+      </w:r>
+    </w:p>
+  </w:comment>
+  <w:comment w:id="31" w:author="tani" w:date="2017-05-29T14:33:00Z" w:initials="N">
+    <w:p>
+      <w:pPr>
+        <w:pStyle w:val="ab"/>
+      </w:pPr>
+      <w:r>
+        <w:rPr>
+          <w:rStyle w:val="aa"/>
+        </w:rPr>
+        <w:annotationRef/>
+      </w:r>
+      <w:r>
+        <w:rPr>
+          <w:rFonts w:hint="eastAsia"/>
+        </w:rPr>
+        <w:t>「有料会員による」とか「有料会員で構成された」というのはいかがでしょうか。（「有償」に少し違和感がありました。対価がお金なので「有料」がいいかなと）</w:t>
+      </w:r>
+    </w:p>
+  </w:comment>
+  <w:comment w:id="32" w:author="tani" w:date="2017-05-29T14:39:00Z" w:initials="N">
+    <w:p>
+      <w:pPr>
+        <w:pStyle w:val="ab"/>
+      </w:pPr>
+      <w:r>
+        <w:rPr>
+          <w:rStyle w:val="aa"/>
+        </w:rPr>
+        <w:annotationRef/>
+      </w:r>
+      <w:r>
+        <w:rPr>
+          <w:rFonts w:hint="eastAsia"/>
+        </w:rPr>
+        <w:t>ここも「ガバニング</w:t>
+      </w:r>
+      <w:r>
+        <w:rPr>
+          <w:rFonts w:hint="eastAsia"/>
+        </w:rPr>
+        <w:t xml:space="preserve"> </w:t>
+      </w:r>
+      <w:r>
+        <w:rPr>
+          <w:rFonts w:hint="eastAsia"/>
+        </w:rPr>
+        <w:t>ボード</w:t>
+      </w:r>
+      <w:r>
+        <w:rPr>
+          <w:rFonts w:hint="eastAsia"/>
+        </w:rPr>
+        <w:t>(Governing Board)</w:t>
+      </w:r>
+      <w:r>
+        <w:rPr>
+          <w:rFonts w:hint="eastAsia"/>
+        </w:rPr>
+        <w:t>」と英文併記でよいかと思います。</w:t>
+      </w:r>
+    </w:p>
+  </w:comment>
+  <w:comment w:id="33" w:author="tani" w:date="2017-05-29T14:41:00Z" w:initials="N">
+    <w:p>
+      <w:pPr>
+        <w:pStyle w:val="ab"/>
+      </w:pPr>
+      <w:r>
+        <w:rPr>
+          <w:rStyle w:val="aa"/>
+        </w:rPr>
+        <w:annotationRef/>
+      </w:r>
+      <w:r>
+        <w:rPr>
+          <w:rFonts w:hint="eastAsia"/>
+        </w:rPr>
+        <w:t>「本プロジェクト、</w:t>
+      </w:r>
+      <w:r>
+        <w:rPr>
+          <w:rFonts w:hint="eastAsia"/>
+        </w:rPr>
+        <w:t>資金調達</w:t>
+      </w:r>
+      <w:r>
+        <w:rPr>
+          <w:rFonts w:hint="eastAsia"/>
+        </w:rPr>
+        <w:t>、</w:t>
+      </w:r>
+      <w:r>
+        <w:rPr>
+          <w:rFonts w:hint="eastAsia"/>
+        </w:rPr>
+        <w:t>予算</w:t>
+      </w:r>
+      <w:r>
+        <w:rPr>
+          <w:rFonts w:hint="eastAsia"/>
+        </w:rPr>
+        <w:t>など</w:t>
+      </w:r>
+      <w:r>
+        <w:rPr>
+          <w:rFonts w:hint="eastAsia"/>
+        </w:rPr>
+        <w:t>」</w:t>
+      </w:r>
+      <w:r>
+        <w:rPr>
+          <w:rFonts w:hint="eastAsia"/>
+        </w:rPr>
+        <w:t>がしっくりきます。</w:t>
+      </w:r>
+    </w:p>
+  </w:comment>
+  <w:comment w:id="34" w:author="tani" w:date="2017-05-29T14:45:00Z" w:initials="N">
+    <w:p>
+      <w:pPr>
+        <w:pStyle w:val="ab"/>
+      </w:pPr>
+      <w:r>
+        <w:rPr>
+          <w:rFonts w:hint="eastAsia"/>
+        </w:rPr>
+        <w:t>「</w:t>
+      </w:r>
+      <w:r>
+        <w:rPr>
+          <w:rStyle w:val="aa"/>
+        </w:rPr>
+        <w:annotationRef/>
+      </w:r>
+      <w:r>
+        <w:rPr>
+          <w:rFonts w:hint="eastAsia"/>
+        </w:rPr>
+        <w:t>方針、ルールおよび手続き」</w:t>
+      </w:r>
+    </w:p>
+  </w:comment>
+  <w:comment w:id="35" w:author="tani" w:date="2017-05-29T14:45:00Z" w:initials="N">
+    <w:p>
+      <w:pPr>
+        <w:pStyle w:val="ab"/>
+      </w:pPr>
+      <w:r>
+        <w:rPr>
+          <w:rStyle w:val="aa"/>
+        </w:rPr>
+        <w:annotationRef/>
+      </w:r>
+      <w:r>
+        <w:rPr>
+          <w:rFonts w:hint="eastAsia"/>
+        </w:rPr>
+        <w:t>これは</w:t>
+      </w:r>
+      <w:r>
+        <w:rPr>
+          <w:rFonts w:hint="eastAsia"/>
+        </w:rPr>
+        <w:t>LF</w:t>
+      </w:r>
+      <w:r>
+        <w:rPr>
+          <w:rFonts w:hint="eastAsia"/>
+        </w:rPr>
+        <w:t>佐藤さんに確認ですが、最後の長音「―」はつけないかもしれません。（つまり「コミッティ」）。以降同様。</w:t>
+      </w:r>
+    </w:p>
+  </w:comment>
+  <w:comment w:id="37" w:author="tani" w:date="2017-05-29T14:52:00Z" w:initials="N">
+    <w:p>
+      <w:pPr>
+        <w:pStyle w:val="ab"/>
+      </w:pPr>
+      <w:r>
+        <w:rPr>
+          <w:rStyle w:val="aa"/>
+        </w:rPr>
+        <w:annotationRef/>
+      </w:r>
+      <w:r>
+        <w:rPr>
+          <w:rFonts w:hint="eastAsia"/>
+        </w:rPr>
+        <w:t>原文では</w:t>
+      </w:r>
+      <w:r>
+        <w:rPr>
+          <w:rFonts w:hint="eastAsia"/>
+        </w:rPr>
+        <w:t>「オープンソースと関連のある」</w:t>
+      </w:r>
+      <w:r>
+        <w:rPr>
+          <w:rFonts w:hint="eastAsia"/>
+        </w:rPr>
+        <w:t>までは書いてないので、「関連する」だけでよいのではないでしょうか？</w:t>
+      </w:r>
+    </w:p>
+  </w:comment>
+  <w:comment w:id="49" w:author="tani" w:date="2017-05-29T14:53:00Z" w:initials="N">
+    <w:p>
+      <w:pPr>
+        <w:pStyle w:val="ab"/>
+      </w:pPr>
+      <w:r>
+        <w:rPr>
+          <w:rStyle w:val="aa"/>
+        </w:rPr>
+        <w:annotationRef/>
+      </w:r>
+      <w:r>
+        <w:rPr>
+          <w:rFonts w:hint="eastAsia"/>
+        </w:rPr>
+        <w:t>「</w:t>
+      </w:r>
+      <w:r>
+        <w:rPr>
+          <w:rFonts w:hint="eastAsia"/>
+        </w:rPr>
+        <w:t>CII</w:t>
+      </w:r>
+      <w:r>
+        <w:rPr>
+          <w:rFonts w:hint="eastAsia"/>
+        </w:rPr>
+        <w:t>ベストプラクティス集</w:t>
+      </w:r>
+      <w:bookmarkStart w:id="50" w:name="_GoBack"/>
+      <w:bookmarkEnd w:id="50"/>
+      <w:r>
+        <w:rPr>
+          <w:rFonts w:hint="eastAsia"/>
+        </w:rPr>
+        <w:t>」</w:t>
+      </w:r>
     </w:p>
   </w:comment>
 </w:comments>
@@ -9906,6 +10953,21 @@
   <w15:commentEx w15:paraId="3F60B0B8" w15:done="0"/>
   <w15:commentEx w15:paraId="6BFF05CD" w15:done="0"/>
   <w15:commentEx w15:paraId="5F57D245" w15:done="0"/>
+  <w15:commentEx w15:paraId="1A26B8F4" w15:done="0"/>
+  <w15:commentEx w15:paraId="54C63A34" w15:done="0"/>
+  <w15:commentEx w15:paraId="66FA31E5" w15:done="0"/>
+  <w15:commentEx w15:paraId="11479DD5" w15:done="0"/>
+  <w15:commentEx w15:paraId="204DEAC8" w15:done="0"/>
+  <w15:commentEx w15:paraId="17B6AB9E" w15:done="0"/>
+  <w15:commentEx w15:paraId="6A350436" w15:done="0"/>
+  <w15:commentEx w15:paraId="0700B404" w15:done="0"/>
+  <w15:commentEx w15:paraId="252D3F89" w15:done="0"/>
+  <w15:commentEx w15:paraId="294A620C" w15:done="0"/>
+  <w15:commentEx w15:paraId="0515FC57" w15:done="0"/>
+  <w15:commentEx w15:paraId="70D69C5A" w15:done="0"/>
+  <w15:commentEx w15:paraId="73F8E9F7" w15:done="0"/>
+  <w15:commentEx w15:paraId="544714F1" w15:done="0"/>
+  <w15:commentEx w15:paraId="026434BF" w15:done="0"/>
 </w15:commentsEx>
 </file>
 

</xml_diff>